<commit_message>
projeto com partes completas iniciais para revisão do professor
</commit_message>
<xml_diff>
--- a/TGI/PROJETO DE TGI I.docx
+++ b/TGI/PROJETO DE TGI I.docx
@@ -262,738 +262,725 @@
           <w:sz w:val="24"/>
           <w:szCs w:val="24"/>
         </w:rPr>
-      </w:pPr>
-      <w:bookmarkStart w:id="5" w:name="_heading=h.3dy6vkm" w:colFirst="0" w:colLast="0"/>
-      <w:bookmarkEnd w:id="5"/>
-      <w:r>
-        <w:rPr>
-          <w:b/>
-          <w:sz w:val="24"/>
-          <w:szCs w:val="24"/>
-        </w:rPr>
-        <w:t>2020</w:t>
-      </w:r>
-    </w:p>
-    <w:p/>
-    <w:p>
-      <w:pPr>
-        <w:spacing w:line="360" w:lineRule="auto"/>
-        <w:jc w:val="center"/>
-        <w:rPr>
-          <w:b/>
-          <w:sz w:val="24"/>
-          <w:szCs w:val="24"/>
-        </w:rPr>
-      </w:pPr>
-      <w:r>
-        <w:rPr>
-          <w:b/>
-          <w:sz w:val="24"/>
-          <w:szCs w:val="24"/>
-        </w:rPr>
-        <w:lastRenderedPageBreak/>
-        <w:t>Raquel Martins do Nascimento</w:t>
-      </w:r>
-      <w:r>
-        <w:rPr>
-          <w:b/>
-          <w:sz w:val="24"/>
-          <w:szCs w:val="24"/>
-        </w:rPr>
-        <w:t xml:space="preserve"> - </w:t>
-      </w:r>
-      <w:r>
-        <w:rPr>
-          <w:b/>
-          <w:sz w:val="24"/>
-          <w:szCs w:val="24"/>
-        </w:rPr>
-        <w:t>1110481823032</w:t>
-      </w:r>
-    </w:p>
-    <w:p>
-      <w:pPr>
-        <w:spacing w:line="360" w:lineRule="auto"/>
-        <w:jc w:val="center"/>
-        <w:rPr>
-          <w:b/>
-          <w:sz w:val="24"/>
-          <w:szCs w:val="24"/>
-        </w:rPr>
-      </w:pPr>
-      <w:r>
-        <w:rPr>
-          <w:b/>
-          <w:sz w:val="24"/>
-          <w:szCs w:val="24"/>
-        </w:rPr>
-        <w:t>Robson Henrique Ferreira - 1110481823026</w:t>
-      </w:r>
-    </w:p>
-    <w:p>
-      <w:pPr>
-        <w:widowControl w:val="0"/>
-        <w:pBdr>
-          <w:top w:val="nil"/>
-          <w:left w:val="nil"/>
-          <w:bottom w:val="nil"/>
-          <w:right w:val="nil"/>
-          <w:between w:val="nil"/>
-        </w:pBdr>
-        <w:spacing w:line="360" w:lineRule="auto"/>
-        <w:ind w:right="6"/>
-        <w:jc w:val="center"/>
-        <w:rPr>
-          <w:b/>
-          <w:color w:val="000000"/>
-          <w:sz w:val="24"/>
-          <w:szCs w:val="24"/>
-        </w:rPr>
-      </w:pPr>
-    </w:p>
-    <w:p>
-      <w:pPr>
-        <w:widowControl w:val="0"/>
-        <w:pBdr>
-          <w:top w:val="nil"/>
-          <w:left w:val="nil"/>
-          <w:bottom w:val="nil"/>
-          <w:right w:val="nil"/>
-          <w:between w:val="nil"/>
-        </w:pBdr>
-        <w:spacing w:line="360" w:lineRule="auto"/>
-        <w:ind w:right="6"/>
-        <w:jc w:val="center"/>
-        <w:rPr>
-          <w:b/>
-          <w:color w:val="000000"/>
-          <w:sz w:val="24"/>
-          <w:szCs w:val="24"/>
-        </w:rPr>
-      </w:pPr>
-    </w:p>
-    <w:p>
-      <w:pPr>
-        <w:widowControl w:val="0"/>
-        <w:pBdr>
-          <w:top w:val="nil"/>
-          <w:left w:val="nil"/>
-          <w:bottom w:val="nil"/>
-          <w:right w:val="nil"/>
-          <w:between w:val="nil"/>
-        </w:pBdr>
-        <w:spacing w:line="360" w:lineRule="auto"/>
-        <w:ind w:right="6"/>
-        <w:jc w:val="center"/>
-        <w:rPr>
-          <w:b/>
-          <w:color w:val="000000"/>
-          <w:sz w:val="24"/>
-          <w:szCs w:val="24"/>
-        </w:rPr>
-      </w:pPr>
-    </w:p>
-    <w:p>
-      <w:pPr>
-        <w:widowControl w:val="0"/>
-        <w:pBdr>
-          <w:top w:val="nil"/>
-          <w:left w:val="nil"/>
-          <w:bottom w:val="nil"/>
-          <w:right w:val="nil"/>
-          <w:between w:val="nil"/>
-        </w:pBdr>
-        <w:spacing w:line="360" w:lineRule="auto"/>
-        <w:ind w:right="6"/>
-        <w:jc w:val="center"/>
-        <w:rPr>
-          <w:b/>
-          <w:color w:val="000000"/>
-          <w:sz w:val="24"/>
-          <w:szCs w:val="24"/>
-        </w:rPr>
-      </w:pPr>
-    </w:p>
-    <w:p>
-      <w:pPr>
-        <w:widowControl w:val="0"/>
-        <w:pBdr>
-          <w:top w:val="nil"/>
-          <w:left w:val="nil"/>
-          <w:bottom w:val="nil"/>
-          <w:right w:val="nil"/>
-          <w:between w:val="nil"/>
-        </w:pBdr>
-        <w:spacing w:line="360" w:lineRule="auto"/>
-        <w:ind w:right="6"/>
-        <w:jc w:val="center"/>
-        <w:rPr>
-          <w:b/>
-          <w:color w:val="000000"/>
-          <w:sz w:val="24"/>
-          <w:szCs w:val="24"/>
-        </w:rPr>
-      </w:pPr>
-    </w:p>
-    <w:p>
-      <w:pPr>
-        <w:widowControl w:val="0"/>
-        <w:pBdr>
-          <w:top w:val="nil"/>
-          <w:left w:val="nil"/>
-          <w:bottom w:val="nil"/>
-          <w:right w:val="nil"/>
-          <w:between w:val="nil"/>
-        </w:pBdr>
-        <w:spacing w:line="360" w:lineRule="auto"/>
-        <w:ind w:right="6"/>
-        <w:jc w:val="center"/>
-        <w:rPr>
-          <w:b/>
-          <w:color w:val="000000"/>
-          <w:sz w:val="24"/>
-          <w:szCs w:val="24"/>
-        </w:rPr>
-      </w:pPr>
-    </w:p>
-    <w:p>
-      <w:pPr>
-        <w:widowControl w:val="0"/>
-        <w:pBdr>
-          <w:top w:val="nil"/>
-          <w:left w:val="nil"/>
-          <w:bottom w:val="nil"/>
-          <w:right w:val="nil"/>
-          <w:between w:val="nil"/>
-        </w:pBdr>
-        <w:spacing w:line="360" w:lineRule="auto"/>
-        <w:ind w:right="6"/>
-        <w:jc w:val="center"/>
-        <w:rPr>
-          <w:b/>
-          <w:color w:val="000000"/>
-          <w:sz w:val="24"/>
-          <w:szCs w:val="24"/>
-        </w:rPr>
-      </w:pPr>
-      <w:r>
-        <w:rPr>
-          <w:b/>
-          <w:color w:val="000000"/>
-          <w:sz w:val="24"/>
-          <w:szCs w:val="24"/>
-        </w:rPr>
-        <w:t>PROJETO DE TRABALHO DE GRADUAÇÃO</w:t>
-      </w:r>
-    </w:p>
-    <w:p>
-      <w:pPr>
-        <w:widowControl w:val="0"/>
-        <w:pBdr>
-          <w:top w:val="nil"/>
-          <w:left w:val="nil"/>
-          <w:bottom w:val="nil"/>
-          <w:right w:val="nil"/>
-          <w:between w:val="nil"/>
-        </w:pBdr>
-        <w:spacing w:line="360" w:lineRule="auto"/>
-        <w:ind w:right="6"/>
-        <w:jc w:val="center"/>
-        <w:rPr>
-          <w:b/>
-          <w:color w:val="000000"/>
-          <w:sz w:val="24"/>
-          <w:szCs w:val="24"/>
-        </w:rPr>
-      </w:pPr>
-    </w:p>
-    <w:p>
-      <w:pPr>
-        <w:widowControl w:val="0"/>
-        <w:pBdr>
-          <w:top w:val="nil"/>
-          <w:left w:val="nil"/>
-          <w:bottom w:val="nil"/>
-          <w:right w:val="nil"/>
-          <w:between w:val="nil"/>
-        </w:pBdr>
-        <w:spacing w:line="360" w:lineRule="auto"/>
-        <w:ind w:right="6"/>
-        <w:jc w:val="center"/>
-        <w:rPr>
-          <w:b/>
-          <w:color w:val="000000"/>
-          <w:sz w:val="24"/>
-          <w:szCs w:val="24"/>
-        </w:rPr>
-      </w:pPr>
-    </w:p>
-    <w:p>
-      <w:pPr>
-        <w:widowControl w:val="0"/>
-        <w:pBdr>
-          <w:top w:val="nil"/>
-          <w:left w:val="nil"/>
-          <w:bottom w:val="nil"/>
-          <w:right w:val="nil"/>
-          <w:between w:val="nil"/>
-        </w:pBdr>
-        <w:spacing w:line="360" w:lineRule="auto"/>
-        <w:ind w:right="6"/>
-        <w:jc w:val="center"/>
-        <w:rPr>
-          <w:b/>
-          <w:color w:val="000000"/>
-          <w:sz w:val="24"/>
-          <w:szCs w:val="24"/>
-        </w:rPr>
-      </w:pPr>
-    </w:p>
-    <w:p>
-      <w:pPr>
-        <w:widowControl w:val="0"/>
-        <w:pBdr>
-          <w:top w:val="nil"/>
-          <w:left w:val="nil"/>
-          <w:bottom w:val="nil"/>
-          <w:right w:val="nil"/>
-          <w:between w:val="nil"/>
-        </w:pBdr>
-        <w:spacing w:line="360" w:lineRule="auto"/>
-        <w:ind w:right="6"/>
-        <w:jc w:val="center"/>
-        <w:rPr>
-          <w:b/>
-          <w:color w:val="000000"/>
-          <w:sz w:val="24"/>
-          <w:szCs w:val="24"/>
-        </w:rPr>
-      </w:pPr>
-    </w:p>
-    <w:p>
-      <w:pPr>
-        <w:widowControl w:val="0"/>
-        <w:pBdr>
-          <w:top w:val="nil"/>
-          <w:left w:val="nil"/>
-          <w:bottom w:val="nil"/>
-          <w:right w:val="nil"/>
-          <w:between w:val="nil"/>
-        </w:pBdr>
-        <w:spacing w:line="360" w:lineRule="auto"/>
-        <w:ind w:right="6"/>
-        <w:jc w:val="center"/>
-        <w:rPr>
-          <w:b/>
-          <w:color w:val="000000"/>
-          <w:sz w:val="24"/>
-          <w:szCs w:val="24"/>
-        </w:rPr>
-      </w:pPr>
-    </w:p>
-    <w:p>
-      <w:pPr>
-        <w:widowControl w:val="0"/>
-        <w:pBdr>
-          <w:top w:val="nil"/>
-          <w:left w:val="nil"/>
-          <w:bottom w:val="nil"/>
-          <w:right w:val="nil"/>
-          <w:between w:val="nil"/>
-        </w:pBdr>
-        <w:spacing w:line="360" w:lineRule="auto"/>
-        <w:ind w:right="6"/>
-        <w:jc w:val="center"/>
-        <w:rPr>
-          <w:b/>
-          <w:color w:val="000000"/>
-          <w:sz w:val="24"/>
-          <w:szCs w:val="24"/>
-        </w:rPr>
-      </w:pPr>
-    </w:p>
-    <w:p>
-      <w:pPr>
-        <w:widowControl w:val="0"/>
-        <w:pBdr>
-          <w:top w:val="nil"/>
-          <w:left w:val="nil"/>
-          <w:bottom w:val="nil"/>
-          <w:right w:val="nil"/>
-          <w:between w:val="nil"/>
-        </w:pBdr>
-        <w:spacing w:line="360" w:lineRule="auto"/>
-        <w:ind w:right="6"/>
-        <w:jc w:val="center"/>
-        <w:rPr>
-          <w:b/>
-          <w:color w:val="000000"/>
-          <w:sz w:val="24"/>
-          <w:szCs w:val="24"/>
-        </w:rPr>
-      </w:pPr>
-    </w:p>
-    <w:p>
-      <w:pPr>
-        <w:widowControl w:val="0"/>
-        <w:pBdr>
-          <w:top w:val="nil"/>
-          <w:left w:val="nil"/>
-          <w:bottom w:val="nil"/>
-          <w:right w:val="nil"/>
-          <w:between w:val="nil"/>
-        </w:pBdr>
-        <w:spacing w:line="360" w:lineRule="auto"/>
-        <w:ind w:left="4253" w:right="6"/>
-        <w:jc w:val="both"/>
-        <w:rPr>
-          <w:color w:val="000000"/>
-          <w:sz w:val="24"/>
-          <w:szCs w:val="24"/>
-        </w:rPr>
-      </w:pPr>
-      <w:r>
-        <w:rPr>
-          <w:color w:val="000000"/>
-          <w:sz w:val="24"/>
-          <w:szCs w:val="24"/>
-        </w:rPr>
-        <w:t xml:space="preserve">Trabalho apresentado à disciplina de </w:t>
-      </w:r>
-      <w:r>
-        <w:rPr>
-          <w:sz w:val="24"/>
-          <w:szCs w:val="24"/>
-        </w:rPr>
-        <w:t>Trabalho de Graduação I</w:t>
-      </w:r>
-      <w:r>
-        <w:rPr>
-          <w:color w:val="000000"/>
-          <w:sz w:val="24"/>
-          <w:szCs w:val="24"/>
-        </w:rPr>
-        <w:t xml:space="preserve"> do curso de Tecnólogo em Análise e Desenvolvimento de Sistemas da Faculdade de Tecnologia da Zona Leste.</w:t>
-      </w:r>
-    </w:p>
-    <w:p>
-      <w:pPr>
-        <w:widowControl w:val="0"/>
-        <w:pBdr>
-          <w:top w:val="nil"/>
-          <w:left w:val="nil"/>
-          <w:bottom w:val="nil"/>
-          <w:right w:val="nil"/>
-          <w:between w:val="nil"/>
-        </w:pBdr>
-        <w:spacing w:line="360" w:lineRule="auto"/>
-        <w:ind w:left="4253" w:right="6"/>
-        <w:jc w:val="both"/>
-        <w:rPr>
-          <w:color w:val="000000"/>
-          <w:sz w:val="24"/>
-          <w:szCs w:val="24"/>
-        </w:rPr>
-      </w:pPr>
-    </w:p>
-    <w:p>
-      <w:pPr>
-        <w:widowControl w:val="0"/>
-        <w:pBdr>
-          <w:top w:val="nil"/>
-          <w:left w:val="nil"/>
-          <w:bottom w:val="nil"/>
-          <w:right w:val="nil"/>
-          <w:between w:val="nil"/>
-        </w:pBdr>
-        <w:spacing w:line="360" w:lineRule="auto"/>
-        <w:ind w:left="4253" w:right="6"/>
-        <w:jc w:val="both"/>
-        <w:rPr>
-          <w:color w:val="000000"/>
-          <w:sz w:val="24"/>
-          <w:szCs w:val="24"/>
-        </w:rPr>
-      </w:pPr>
-      <w:r>
-        <w:rPr>
-          <w:b/>
-          <w:color w:val="000000"/>
-          <w:sz w:val="24"/>
-          <w:szCs w:val="24"/>
-        </w:rPr>
-        <w:t>Orientação:</w:t>
-      </w:r>
-      <w:r>
-        <w:rPr>
-          <w:color w:val="000000"/>
-          <w:sz w:val="24"/>
-          <w:szCs w:val="24"/>
-        </w:rPr>
-        <w:t xml:space="preserve"> </w:t>
-      </w:r>
-      <w:r>
-        <w:rPr>
-          <w:color w:val="000000"/>
-          <w:sz w:val="24"/>
-          <w:szCs w:val="24"/>
-        </w:rPr>
-        <w:t>Fabio Pereira da Silva.</w:t>
-      </w:r>
-    </w:p>
-    <w:p>
-      <w:pPr>
-        <w:widowControl w:val="0"/>
-        <w:pBdr>
-          <w:top w:val="nil"/>
-          <w:left w:val="nil"/>
-          <w:bottom w:val="nil"/>
-          <w:right w:val="nil"/>
-          <w:between w:val="nil"/>
-        </w:pBdr>
-        <w:spacing w:line="360" w:lineRule="auto"/>
-        <w:ind w:right="6"/>
-        <w:jc w:val="center"/>
-        <w:rPr>
-          <w:color w:val="000000"/>
-          <w:sz w:val="24"/>
-          <w:szCs w:val="24"/>
-        </w:rPr>
-      </w:pPr>
-    </w:p>
-    <w:p>
-      <w:pPr>
-        <w:widowControl w:val="0"/>
-        <w:pBdr>
-          <w:top w:val="nil"/>
-          <w:left w:val="nil"/>
-          <w:bottom w:val="nil"/>
-          <w:right w:val="nil"/>
-          <w:between w:val="nil"/>
-        </w:pBdr>
-        <w:spacing w:line="360" w:lineRule="auto"/>
-        <w:ind w:right="6"/>
-        <w:jc w:val="center"/>
-        <w:rPr>
-          <w:b/>
-          <w:color w:val="000000"/>
-          <w:sz w:val="24"/>
-          <w:szCs w:val="24"/>
-        </w:rPr>
-      </w:pPr>
-    </w:p>
-    <w:p>
-      <w:pPr>
-        <w:widowControl w:val="0"/>
-        <w:pBdr>
-          <w:top w:val="nil"/>
-          <w:left w:val="nil"/>
-          <w:bottom w:val="nil"/>
-          <w:right w:val="nil"/>
-          <w:between w:val="nil"/>
-        </w:pBdr>
-        <w:spacing w:line="360" w:lineRule="auto"/>
-        <w:ind w:right="6"/>
-        <w:jc w:val="center"/>
-        <w:rPr>
-          <w:b/>
-          <w:color w:val="000000"/>
-          <w:sz w:val="24"/>
-          <w:szCs w:val="24"/>
-        </w:rPr>
-      </w:pPr>
-    </w:p>
-    <w:p>
-      <w:pPr>
-        <w:widowControl w:val="0"/>
-        <w:pBdr>
-          <w:top w:val="nil"/>
-          <w:left w:val="nil"/>
-          <w:bottom w:val="nil"/>
-          <w:right w:val="nil"/>
-          <w:between w:val="nil"/>
-        </w:pBdr>
-        <w:spacing w:line="360" w:lineRule="auto"/>
-        <w:ind w:right="6"/>
-        <w:jc w:val="center"/>
-        <w:rPr>
-          <w:b/>
-          <w:color w:val="000000"/>
-          <w:sz w:val="24"/>
-          <w:szCs w:val="24"/>
-        </w:rPr>
-      </w:pPr>
-    </w:p>
-    <w:p>
-      <w:pPr>
-        <w:widowControl w:val="0"/>
-        <w:pBdr>
-          <w:top w:val="nil"/>
-          <w:left w:val="nil"/>
-          <w:bottom w:val="nil"/>
-          <w:right w:val="nil"/>
-          <w:between w:val="nil"/>
-        </w:pBdr>
-        <w:spacing w:line="360" w:lineRule="auto"/>
-        <w:ind w:right="6"/>
-        <w:jc w:val="center"/>
-        <w:rPr>
-          <w:b/>
-          <w:color w:val="000000"/>
-          <w:sz w:val="24"/>
-          <w:szCs w:val="24"/>
-        </w:rPr>
-      </w:pPr>
-    </w:p>
-    <w:p>
-      <w:pPr>
-        <w:widowControl w:val="0"/>
-        <w:pBdr>
-          <w:top w:val="nil"/>
-          <w:left w:val="nil"/>
-          <w:bottom w:val="nil"/>
-          <w:right w:val="nil"/>
-          <w:between w:val="nil"/>
-        </w:pBdr>
-        <w:spacing w:line="360" w:lineRule="auto"/>
-        <w:ind w:right="6"/>
-        <w:jc w:val="center"/>
-        <w:rPr>
-          <w:b/>
-          <w:color w:val="000000"/>
-          <w:sz w:val="24"/>
-          <w:szCs w:val="24"/>
-        </w:rPr>
-      </w:pPr>
-    </w:p>
-    <w:p>
-      <w:pPr>
-        <w:widowControl w:val="0"/>
-        <w:pBdr>
-          <w:top w:val="nil"/>
-          <w:left w:val="nil"/>
-          <w:bottom w:val="nil"/>
-          <w:right w:val="nil"/>
-          <w:between w:val="nil"/>
-        </w:pBdr>
-        <w:spacing w:line="360" w:lineRule="auto"/>
-        <w:ind w:right="6"/>
-        <w:jc w:val="center"/>
-        <w:rPr>
-          <w:b/>
-          <w:color w:val="000000"/>
-          <w:sz w:val="24"/>
-          <w:szCs w:val="24"/>
-        </w:rPr>
-      </w:pPr>
-    </w:p>
-    <w:p>
-      <w:pPr>
-        <w:widowControl w:val="0"/>
-        <w:pBdr>
-          <w:top w:val="nil"/>
-          <w:left w:val="nil"/>
-          <w:bottom w:val="nil"/>
-          <w:right w:val="nil"/>
-          <w:between w:val="nil"/>
-        </w:pBdr>
-        <w:spacing w:line="360" w:lineRule="auto"/>
-        <w:ind w:right="6"/>
-        <w:rPr>
-          <w:b/>
-          <w:color w:val="000000"/>
-          <w:sz w:val="24"/>
-          <w:szCs w:val="24"/>
-        </w:rPr>
-      </w:pPr>
-    </w:p>
-    <w:p>
-      <w:pPr>
-        <w:widowControl w:val="0"/>
-        <w:pBdr>
-          <w:top w:val="nil"/>
-          <w:left w:val="nil"/>
-          <w:bottom w:val="nil"/>
-          <w:right w:val="nil"/>
-          <w:between w:val="nil"/>
-        </w:pBdr>
-        <w:spacing w:line="360" w:lineRule="auto"/>
-        <w:ind w:right="6"/>
-        <w:rPr>
-          <w:b/>
-          <w:color w:val="000000"/>
-          <w:sz w:val="24"/>
-          <w:szCs w:val="24"/>
-        </w:rPr>
-      </w:pPr>
-    </w:p>
-    <w:p>
-      <w:pPr>
-        <w:widowControl w:val="0"/>
-        <w:pBdr>
-          <w:top w:val="nil"/>
-          <w:left w:val="nil"/>
-          <w:bottom w:val="nil"/>
-          <w:right w:val="nil"/>
-          <w:between w:val="nil"/>
-        </w:pBdr>
-        <w:spacing w:line="360" w:lineRule="auto"/>
-        <w:ind w:right="6"/>
-        <w:jc w:val="center"/>
-        <w:rPr>
-          <w:b/>
-          <w:color w:val="000000"/>
-          <w:sz w:val="24"/>
-          <w:szCs w:val="24"/>
-        </w:rPr>
-      </w:pPr>
-      <w:r>
-        <w:rPr>
-          <w:b/>
-          <w:color w:val="000000"/>
-          <w:sz w:val="24"/>
-          <w:szCs w:val="24"/>
-        </w:rPr>
-        <w:t>São Paulo</w:t>
-      </w:r>
-    </w:p>
-    <w:p>
-      <w:pPr>
-        <w:widowControl w:val="0"/>
-        <w:pBdr>
-          <w:top w:val="nil"/>
-          <w:left w:val="nil"/>
-          <w:bottom w:val="nil"/>
-          <w:right w:val="nil"/>
-          <w:between w:val="nil"/>
-        </w:pBdr>
-        <w:spacing w:line="360" w:lineRule="auto"/>
-        <w:ind w:right="6"/>
-        <w:jc w:val="center"/>
-        <w:rPr>
-          <w:b/>
-          <w:color w:val="000000"/>
-          <w:sz w:val="24"/>
-          <w:szCs w:val="24"/>
-        </w:rPr>
-      </w:pPr>
-      <w:r>
-        <w:rPr>
-          <w:b/>
-          <w:color w:val="000000"/>
-          <w:sz w:val="24"/>
-          <w:szCs w:val="24"/>
-        </w:rPr>
-        <w:t>2020</w:t>
-      </w:r>
-    </w:p>
-    <w:p>
-      <w:pPr>
-        <w:pStyle w:val="Ttulo1"/>
         <w:sectPr>
           <w:pgSz w:w="11909" w:h="16834"/>
           <w:pgMar w:top="1701" w:right="1134" w:bottom="1134" w:left="1701" w:header="720" w:footer="720" w:gutter="0"/>
           <w:pgNumType w:start="1"/>
+          <w:cols w:space="720" w:equalWidth="0">
+            <w:col w:w="8838"/>
+          </w:cols>
+        </w:sectPr>
+      </w:pPr>
+      <w:bookmarkStart w:id="5" w:name="_heading=h.3dy6vkm" w:colFirst="0" w:colLast="0"/>
+      <w:bookmarkEnd w:id="5"/>
+      <w:r>
+        <w:rPr>
+          <w:b/>
+          <w:sz w:val="24"/>
+          <w:szCs w:val="24"/>
+        </w:rPr>
+        <w:t>2020</w:t>
+      </w:r>
+    </w:p>
+    <w:p>
+      <w:pPr>
+        <w:spacing w:line="360" w:lineRule="auto"/>
+        <w:jc w:val="center"/>
+        <w:rPr>
+          <w:b/>
+          <w:sz w:val="24"/>
+          <w:szCs w:val="24"/>
+        </w:rPr>
+      </w:pPr>
+      <w:r>
+        <w:rPr>
+          <w:b/>
+          <w:sz w:val="24"/>
+          <w:szCs w:val="24"/>
+        </w:rPr>
+        <w:lastRenderedPageBreak/>
+        <w:t>Raquel Martins do Nascimento</w:t>
+      </w:r>
+      <w:r>
+        <w:rPr>
+          <w:b/>
+          <w:sz w:val="24"/>
+          <w:szCs w:val="24"/>
+        </w:rPr>
+        <w:t xml:space="preserve"> - </w:t>
+      </w:r>
+      <w:r>
+        <w:rPr>
+          <w:b/>
+          <w:sz w:val="24"/>
+          <w:szCs w:val="24"/>
+        </w:rPr>
+        <w:t>1110481823032</w:t>
+      </w:r>
+    </w:p>
+    <w:p>
+      <w:pPr>
+        <w:spacing w:line="360" w:lineRule="auto"/>
+        <w:jc w:val="center"/>
+        <w:rPr>
+          <w:b/>
+          <w:sz w:val="24"/>
+          <w:szCs w:val="24"/>
+        </w:rPr>
+      </w:pPr>
+      <w:r>
+        <w:rPr>
+          <w:b/>
+          <w:sz w:val="24"/>
+          <w:szCs w:val="24"/>
+        </w:rPr>
+        <w:t>Robson Henrique Ferreira - 1110481823026</w:t>
+      </w:r>
+    </w:p>
+    <w:p>
+      <w:pPr>
+        <w:widowControl w:val="0"/>
+        <w:pBdr>
+          <w:top w:val="nil"/>
+          <w:left w:val="nil"/>
+          <w:bottom w:val="nil"/>
+          <w:right w:val="nil"/>
+          <w:between w:val="nil"/>
+        </w:pBdr>
+        <w:spacing w:line="360" w:lineRule="auto"/>
+        <w:ind w:right="6"/>
+        <w:jc w:val="center"/>
+        <w:rPr>
+          <w:b/>
+          <w:color w:val="000000"/>
+          <w:sz w:val="24"/>
+          <w:szCs w:val="24"/>
+        </w:rPr>
+      </w:pPr>
+    </w:p>
+    <w:p>
+      <w:pPr>
+        <w:widowControl w:val="0"/>
+        <w:pBdr>
+          <w:top w:val="nil"/>
+          <w:left w:val="nil"/>
+          <w:bottom w:val="nil"/>
+          <w:right w:val="nil"/>
+          <w:between w:val="nil"/>
+        </w:pBdr>
+        <w:spacing w:line="360" w:lineRule="auto"/>
+        <w:ind w:right="6"/>
+        <w:jc w:val="center"/>
+        <w:rPr>
+          <w:b/>
+          <w:color w:val="000000"/>
+          <w:sz w:val="24"/>
+          <w:szCs w:val="24"/>
+        </w:rPr>
+      </w:pPr>
+    </w:p>
+    <w:p>
+      <w:pPr>
+        <w:widowControl w:val="0"/>
+        <w:pBdr>
+          <w:top w:val="nil"/>
+          <w:left w:val="nil"/>
+          <w:bottom w:val="nil"/>
+          <w:right w:val="nil"/>
+          <w:between w:val="nil"/>
+        </w:pBdr>
+        <w:spacing w:line="360" w:lineRule="auto"/>
+        <w:ind w:right="6"/>
+        <w:jc w:val="center"/>
+        <w:rPr>
+          <w:b/>
+          <w:color w:val="000000"/>
+          <w:sz w:val="24"/>
+          <w:szCs w:val="24"/>
+        </w:rPr>
+      </w:pPr>
+    </w:p>
+    <w:p>
+      <w:pPr>
+        <w:widowControl w:val="0"/>
+        <w:pBdr>
+          <w:top w:val="nil"/>
+          <w:left w:val="nil"/>
+          <w:bottom w:val="nil"/>
+          <w:right w:val="nil"/>
+          <w:between w:val="nil"/>
+        </w:pBdr>
+        <w:spacing w:line="360" w:lineRule="auto"/>
+        <w:ind w:right="6"/>
+        <w:jc w:val="center"/>
+        <w:rPr>
+          <w:b/>
+          <w:color w:val="000000"/>
+          <w:sz w:val="24"/>
+          <w:szCs w:val="24"/>
+        </w:rPr>
+      </w:pPr>
+    </w:p>
+    <w:p>
+      <w:pPr>
+        <w:widowControl w:val="0"/>
+        <w:pBdr>
+          <w:top w:val="nil"/>
+          <w:left w:val="nil"/>
+          <w:bottom w:val="nil"/>
+          <w:right w:val="nil"/>
+          <w:between w:val="nil"/>
+        </w:pBdr>
+        <w:spacing w:line="360" w:lineRule="auto"/>
+        <w:ind w:right="6"/>
+        <w:jc w:val="center"/>
+        <w:rPr>
+          <w:b/>
+          <w:color w:val="000000"/>
+          <w:sz w:val="24"/>
+          <w:szCs w:val="24"/>
+        </w:rPr>
+      </w:pPr>
+    </w:p>
+    <w:p>
+      <w:pPr>
+        <w:widowControl w:val="0"/>
+        <w:pBdr>
+          <w:top w:val="nil"/>
+          <w:left w:val="nil"/>
+          <w:bottom w:val="nil"/>
+          <w:right w:val="nil"/>
+          <w:between w:val="nil"/>
+        </w:pBdr>
+        <w:spacing w:line="360" w:lineRule="auto"/>
+        <w:ind w:right="6"/>
+        <w:jc w:val="center"/>
+        <w:rPr>
+          <w:b/>
+          <w:color w:val="000000"/>
+          <w:sz w:val="24"/>
+          <w:szCs w:val="24"/>
+        </w:rPr>
+      </w:pPr>
+    </w:p>
+    <w:p>
+      <w:pPr>
+        <w:widowControl w:val="0"/>
+        <w:pBdr>
+          <w:top w:val="nil"/>
+          <w:left w:val="nil"/>
+          <w:bottom w:val="nil"/>
+          <w:right w:val="nil"/>
+          <w:between w:val="nil"/>
+        </w:pBdr>
+        <w:spacing w:line="360" w:lineRule="auto"/>
+        <w:ind w:right="6"/>
+        <w:jc w:val="center"/>
+        <w:rPr>
+          <w:b/>
+          <w:color w:val="000000"/>
+          <w:sz w:val="24"/>
+          <w:szCs w:val="24"/>
+        </w:rPr>
+      </w:pPr>
+      <w:r>
+        <w:rPr>
+          <w:b/>
+          <w:color w:val="000000"/>
+          <w:sz w:val="24"/>
+          <w:szCs w:val="24"/>
+        </w:rPr>
+        <w:t>PROJETO DE TRABALHO DE GRADUAÇÃO</w:t>
+      </w:r>
+    </w:p>
+    <w:p>
+      <w:pPr>
+        <w:widowControl w:val="0"/>
+        <w:pBdr>
+          <w:top w:val="nil"/>
+          <w:left w:val="nil"/>
+          <w:bottom w:val="nil"/>
+          <w:right w:val="nil"/>
+          <w:between w:val="nil"/>
+        </w:pBdr>
+        <w:spacing w:line="360" w:lineRule="auto"/>
+        <w:ind w:right="6"/>
+        <w:jc w:val="center"/>
+        <w:rPr>
+          <w:b/>
+          <w:color w:val="000000"/>
+          <w:sz w:val="24"/>
+          <w:szCs w:val="24"/>
+        </w:rPr>
+      </w:pPr>
+    </w:p>
+    <w:p>
+      <w:pPr>
+        <w:widowControl w:val="0"/>
+        <w:pBdr>
+          <w:top w:val="nil"/>
+          <w:left w:val="nil"/>
+          <w:bottom w:val="nil"/>
+          <w:right w:val="nil"/>
+          <w:between w:val="nil"/>
+        </w:pBdr>
+        <w:spacing w:line="360" w:lineRule="auto"/>
+        <w:ind w:right="6"/>
+        <w:jc w:val="center"/>
+        <w:rPr>
+          <w:b/>
+          <w:color w:val="000000"/>
+          <w:sz w:val="24"/>
+          <w:szCs w:val="24"/>
+        </w:rPr>
+      </w:pPr>
+    </w:p>
+    <w:p>
+      <w:pPr>
+        <w:widowControl w:val="0"/>
+        <w:pBdr>
+          <w:top w:val="nil"/>
+          <w:left w:val="nil"/>
+          <w:bottom w:val="nil"/>
+          <w:right w:val="nil"/>
+          <w:between w:val="nil"/>
+        </w:pBdr>
+        <w:spacing w:line="360" w:lineRule="auto"/>
+        <w:ind w:right="6"/>
+        <w:jc w:val="center"/>
+        <w:rPr>
+          <w:b/>
+          <w:color w:val="000000"/>
+          <w:sz w:val="24"/>
+          <w:szCs w:val="24"/>
+        </w:rPr>
+      </w:pPr>
+    </w:p>
+    <w:p>
+      <w:pPr>
+        <w:widowControl w:val="0"/>
+        <w:pBdr>
+          <w:top w:val="nil"/>
+          <w:left w:val="nil"/>
+          <w:bottom w:val="nil"/>
+          <w:right w:val="nil"/>
+          <w:between w:val="nil"/>
+        </w:pBdr>
+        <w:spacing w:line="360" w:lineRule="auto"/>
+        <w:ind w:right="6"/>
+        <w:jc w:val="center"/>
+        <w:rPr>
+          <w:b/>
+          <w:color w:val="000000"/>
+          <w:sz w:val="24"/>
+          <w:szCs w:val="24"/>
+        </w:rPr>
+      </w:pPr>
+    </w:p>
+    <w:p>
+      <w:pPr>
+        <w:widowControl w:val="0"/>
+        <w:pBdr>
+          <w:top w:val="nil"/>
+          <w:left w:val="nil"/>
+          <w:bottom w:val="nil"/>
+          <w:right w:val="nil"/>
+          <w:between w:val="nil"/>
+        </w:pBdr>
+        <w:spacing w:line="360" w:lineRule="auto"/>
+        <w:ind w:right="6"/>
+        <w:jc w:val="center"/>
+        <w:rPr>
+          <w:b/>
+          <w:color w:val="000000"/>
+          <w:sz w:val="24"/>
+          <w:szCs w:val="24"/>
+        </w:rPr>
+      </w:pPr>
+    </w:p>
+    <w:p>
+      <w:pPr>
+        <w:widowControl w:val="0"/>
+        <w:pBdr>
+          <w:top w:val="nil"/>
+          <w:left w:val="nil"/>
+          <w:bottom w:val="nil"/>
+          <w:right w:val="nil"/>
+          <w:between w:val="nil"/>
+        </w:pBdr>
+        <w:spacing w:line="360" w:lineRule="auto"/>
+        <w:ind w:right="6"/>
+        <w:jc w:val="center"/>
+        <w:rPr>
+          <w:b/>
+          <w:color w:val="000000"/>
+          <w:sz w:val="24"/>
+          <w:szCs w:val="24"/>
+        </w:rPr>
+      </w:pPr>
+    </w:p>
+    <w:p>
+      <w:pPr>
+        <w:widowControl w:val="0"/>
+        <w:pBdr>
+          <w:top w:val="nil"/>
+          <w:left w:val="nil"/>
+          <w:bottom w:val="nil"/>
+          <w:right w:val="nil"/>
+          <w:between w:val="nil"/>
+        </w:pBdr>
+        <w:spacing w:line="360" w:lineRule="auto"/>
+        <w:ind w:right="6"/>
+        <w:jc w:val="center"/>
+        <w:rPr>
+          <w:b/>
+          <w:color w:val="000000"/>
+          <w:sz w:val="24"/>
+          <w:szCs w:val="24"/>
+        </w:rPr>
+      </w:pPr>
+    </w:p>
+    <w:p>
+      <w:pPr>
+        <w:widowControl w:val="0"/>
+        <w:pBdr>
+          <w:top w:val="nil"/>
+          <w:left w:val="nil"/>
+          <w:bottom w:val="nil"/>
+          <w:right w:val="nil"/>
+          <w:between w:val="nil"/>
+        </w:pBdr>
+        <w:spacing w:line="360" w:lineRule="auto"/>
+        <w:ind w:left="4253" w:right="6"/>
+        <w:jc w:val="both"/>
+        <w:rPr>
+          <w:color w:val="000000"/>
+          <w:sz w:val="24"/>
+          <w:szCs w:val="24"/>
+        </w:rPr>
+      </w:pPr>
+      <w:r>
+        <w:rPr>
+          <w:color w:val="000000"/>
+          <w:sz w:val="24"/>
+          <w:szCs w:val="24"/>
+        </w:rPr>
+        <w:t xml:space="preserve">Trabalho apresentado à disciplina de </w:t>
+      </w:r>
+      <w:r>
+        <w:rPr>
+          <w:sz w:val="24"/>
+          <w:szCs w:val="24"/>
+        </w:rPr>
+        <w:t>Trabalho de Graduação I</w:t>
+      </w:r>
+      <w:r>
+        <w:rPr>
+          <w:color w:val="000000"/>
+          <w:sz w:val="24"/>
+          <w:szCs w:val="24"/>
+        </w:rPr>
+        <w:t xml:space="preserve"> do curso de Tecnólogo em Análise e Desenvolvimento de Sistemas da Faculdade de Tecnologia da Zona Leste.</w:t>
+      </w:r>
+    </w:p>
+    <w:p>
+      <w:pPr>
+        <w:widowControl w:val="0"/>
+        <w:pBdr>
+          <w:top w:val="nil"/>
+          <w:left w:val="nil"/>
+          <w:bottom w:val="nil"/>
+          <w:right w:val="nil"/>
+          <w:between w:val="nil"/>
+        </w:pBdr>
+        <w:spacing w:line="360" w:lineRule="auto"/>
+        <w:ind w:left="4253" w:right="6"/>
+        <w:jc w:val="both"/>
+        <w:rPr>
+          <w:color w:val="000000"/>
+          <w:sz w:val="24"/>
+          <w:szCs w:val="24"/>
+        </w:rPr>
+      </w:pPr>
+    </w:p>
+    <w:p>
+      <w:pPr>
+        <w:widowControl w:val="0"/>
+        <w:pBdr>
+          <w:top w:val="nil"/>
+          <w:left w:val="nil"/>
+          <w:bottom w:val="nil"/>
+          <w:right w:val="nil"/>
+          <w:between w:val="nil"/>
+        </w:pBdr>
+        <w:spacing w:line="360" w:lineRule="auto"/>
+        <w:ind w:left="4253" w:right="6"/>
+        <w:jc w:val="both"/>
+        <w:rPr>
+          <w:color w:val="000000"/>
+          <w:sz w:val="24"/>
+          <w:szCs w:val="24"/>
+        </w:rPr>
+      </w:pPr>
+      <w:r>
+        <w:rPr>
+          <w:b/>
+          <w:color w:val="000000"/>
+          <w:sz w:val="24"/>
+          <w:szCs w:val="24"/>
+        </w:rPr>
+        <w:t>Orientação:</w:t>
+      </w:r>
+      <w:r>
+        <w:rPr>
+          <w:color w:val="000000"/>
+          <w:sz w:val="24"/>
+          <w:szCs w:val="24"/>
+        </w:rPr>
+        <w:t xml:space="preserve"> </w:t>
+      </w:r>
+      <w:r>
+        <w:rPr>
+          <w:color w:val="000000"/>
+          <w:sz w:val="24"/>
+          <w:szCs w:val="24"/>
+        </w:rPr>
+        <w:t>Fabio Pereira da Silva.</w:t>
+      </w:r>
+    </w:p>
+    <w:p>
+      <w:pPr>
+        <w:widowControl w:val="0"/>
+        <w:pBdr>
+          <w:top w:val="nil"/>
+          <w:left w:val="nil"/>
+          <w:bottom w:val="nil"/>
+          <w:right w:val="nil"/>
+          <w:between w:val="nil"/>
+        </w:pBdr>
+        <w:spacing w:line="360" w:lineRule="auto"/>
+        <w:ind w:right="6"/>
+        <w:jc w:val="center"/>
+        <w:rPr>
+          <w:color w:val="000000"/>
+          <w:sz w:val="24"/>
+          <w:szCs w:val="24"/>
+        </w:rPr>
+      </w:pPr>
+    </w:p>
+    <w:p>
+      <w:pPr>
+        <w:widowControl w:val="0"/>
+        <w:pBdr>
+          <w:top w:val="nil"/>
+          <w:left w:val="nil"/>
+          <w:bottom w:val="nil"/>
+          <w:right w:val="nil"/>
+          <w:between w:val="nil"/>
+        </w:pBdr>
+        <w:spacing w:line="360" w:lineRule="auto"/>
+        <w:ind w:right="6"/>
+        <w:jc w:val="center"/>
+        <w:rPr>
+          <w:b/>
+          <w:color w:val="000000"/>
+          <w:sz w:val="24"/>
+          <w:szCs w:val="24"/>
+        </w:rPr>
+      </w:pPr>
+    </w:p>
+    <w:p>
+      <w:pPr>
+        <w:widowControl w:val="0"/>
+        <w:pBdr>
+          <w:top w:val="nil"/>
+          <w:left w:val="nil"/>
+          <w:bottom w:val="nil"/>
+          <w:right w:val="nil"/>
+          <w:between w:val="nil"/>
+        </w:pBdr>
+        <w:spacing w:line="360" w:lineRule="auto"/>
+        <w:ind w:right="6"/>
+        <w:jc w:val="center"/>
+        <w:rPr>
+          <w:b/>
+          <w:color w:val="000000"/>
+          <w:sz w:val="24"/>
+          <w:szCs w:val="24"/>
+        </w:rPr>
+      </w:pPr>
+    </w:p>
+    <w:p>
+      <w:pPr>
+        <w:widowControl w:val="0"/>
+        <w:pBdr>
+          <w:top w:val="nil"/>
+          <w:left w:val="nil"/>
+          <w:bottom w:val="nil"/>
+          <w:right w:val="nil"/>
+          <w:between w:val="nil"/>
+        </w:pBdr>
+        <w:spacing w:line="360" w:lineRule="auto"/>
+        <w:ind w:right="6"/>
+        <w:jc w:val="center"/>
+        <w:rPr>
+          <w:b/>
+          <w:color w:val="000000"/>
+          <w:sz w:val="24"/>
+          <w:szCs w:val="24"/>
+        </w:rPr>
+      </w:pPr>
+    </w:p>
+    <w:p>
+      <w:pPr>
+        <w:widowControl w:val="0"/>
+        <w:pBdr>
+          <w:top w:val="nil"/>
+          <w:left w:val="nil"/>
+          <w:bottom w:val="nil"/>
+          <w:right w:val="nil"/>
+          <w:between w:val="nil"/>
+        </w:pBdr>
+        <w:spacing w:line="360" w:lineRule="auto"/>
+        <w:ind w:right="6"/>
+        <w:jc w:val="center"/>
+        <w:rPr>
+          <w:b/>
+          <w:color w:val="000000"/>
+          <w:sz w:val="24"/>
+          <w:szCs w:val="24"/>
+        </w:rPr>
+      </w:pPr>
+    </w:p>
+    <w:p>
+      <w:pPr>
+        <w:widowControl w:val="0"/>
+        <w:pBdr>
+          <w:top w:val="nil"/>
+          <w:left w:val="nil"/>
+          <w:bottom w:val="nil"/>
+          <w:right w:val="nil"/>
+          <w:between w:val="nil"/>
+        </w:pBdr>
+        <w:spacing w:line="360" w:lineRule="auto"/>
+        <w:ind w:right="6"/>
+        <w:jc w:val="center"/>
+        <w:rPr>
+          <w:b/>
+          <w:color w:val="000000"/>
+          <w:sz w:val="24"/>
+          <w:szCs w:val="24"/>
+        </w:rPr>
+      </w:pPr>
+    </w:p>
+    <w:p>
+      <w:pPr>
+        <w:widowControl w:val="0"/>
+        <w:pBdr>
+          <w:top w:val="nil"/>
+          <w:left w:val="nil"/>
+          <w:bottom w:val="nil"/>
+          <w:right w:val="nil"/>
+          <w:between w:val="nil"/>
+        </w:pBdr>
+        <w:spacing w:line="360" w:lineRule="auto"/>
+        <w:ind w:right="6"/>
+        <w:rPr>
+          <w:b/>
+          <w:color w:val="000000"/>
+          <w:sz w:val="24"/>
+          <w:szCs w:val="24"/>
+        </w:rPr>
+      </w:pPr>
+    </w:p>
+    <w:p>
+      <w:pPr>
+        <w:widowControl w:val="0"/>
+        <w:pBdr>
+          <w:top w:val="nil"/>
+          <w:left w:val="nil"/>
+          <w:bottom w:val="nil"/>
+          <w:right w:val="nil"/>
+          <w:between w:val="nil"/>
+        </w:pBdr>
+        <w:spacing w:line="360" w:lineRule="auto"/>
+        <w:ind w:right="6"/>
+        <w:rPr>
+          <w:b/>
+          <w:color w:val="000000"/>
+          <w:sz w:val="24"/>
+          <w:szCs w:val="24"/>
+        </w:rPr>
+      </w:pPr>
+    </w:p>
+    <w:p>
+      <w:pPr>
+        <w:widowControl w:val="0"/>
+        <w:pBdr>
+          <w:top w:val="nil"/>
+          <w:left w:val="nil"/>
+          <w:bottom w:val="nil"/>
+          <w:right w:val="nil"/>
+          <w:between w:val="nil"/>
+        </w:pBdr>
+        <w:spacing w:line="360" w:lineRule="auto"/>
+        <w:ind w:right="6"/>
+        <w:jc w:val="center"/>
+        <w:rPr>
+          <w:b/>
+          <w:color w:val="000000"/>
+          <w:sz w:val="24"/>
+          <w:szCs w:val="24"/>
+        </w:rPr>
+      </w:pPr>
+      <w:r>
+        <w:rPr>
+          <w:b/>
+          <w:color w:val="000000"/>
+          <w:sz w:val="24"/>
+          <w:szCs w:val="24"/>
+        </w:rPr>
+        <w:t>São Paulo</w:t>
+      </w:r>
+    </w:p>
+    <w:p>
+      <w:pPr>
+        <w:widowControl w:val="0"/>
+        <w:pBdr>
+          <w:top w:val="nil"/>
+          <w:left w:val="nil"/>
+          <w:bottom w:val="nil"/>
+          <w:right w:val="nil"/>
+          <w:between w:val="nil"/>
+        </w:pBdr>
+        <w:spacing w:line="360" w:lineRule="auto"/>
+        <w:ind w:right="6"/>
+        <w:jc w:val="center"/>
+        <w:rPr>
+          <w:b/>
+          <w:color w:val="000000"/>
+          <w:sz w:val="24"/>
+          <w:szCs w:val="24"/>
+        </w:rPr>
+      </w:pPr>
+      <w:r>
+        <w:rPr>
+          <w:b/>
+          <w:color w:val="000000"/>
+          <w:sz w:val="24"/>
+          <w:szCs w:val="24"/>
+        </w:rPr>
+        <w:t>2020</w:t>
+      </w:r>
+    </w:p>
+    <w:p>
+      <w:pPr>
+        <w:pStyle w:val="Ttulo1"/>
+        <w:sectPr>
+          <w:footerReference w:type="default" r:id="rId8"/>
+          <w:pgSz w:w="11909" w:h="16834"/>
+          <w:pgMar w:top="1701" w:right="1134" w:bottom="1134" w:left="1701" w:header="720" w:footer="720" w:gutter="0"/>
+          <w:pgNumType w:start="2"/>
           <w:cols w:space="720" w:equalWidth="0">
             <w:col w:w="8838"/>
           </w:cols>
@@ -1071,7 +1058,7 @@
           <w:pPr>
             <w:pStyle w:val="Sumrio1"/>
             <w:tabs>
-              <w:tab w:val="right" w:pos="8828"/>
+              <w:tab w:val="right" w:pos="8494"/>
             </w:tabs>
             <w:rPr>
               <w:rFonts w:asciiTheme="minorHAnsi" w:eastAsiaTheme="minorEastAsia" w:hAnsiTheme="minorHAnsi" w:cstheme="minorBidi"/>
@@ -1087,7 +1074,7 @@
           <w:r>
             <w:fldChar w:fldCharType="separate"/>
           </w:r>
-          <w:hyperlink w:anchor="_Toc44617576" w:history="1">
+          <w:hyperlink w:anchor="_Toc50144828" w:history="1">
             <w:r>
               <w:rPr>
                 <w:rStyle w:val="Hyperlink"/>
@@ -1114,7 +1101,7 @@
                 <w:noProof/>
                 <w:webHidden/>
               </w:rPr>
-              <w:instrText xml:space="preserve"> PAGEREF _Toc44617576 \h </w:instrText>
+              <w:instrText xml:space="preserve"> PAGEREF _Toc50144828 \h </w:instrText>
             </w:r>
             <w:r>
               <w:rPr>
@@ -1134,7 +1121,7 @@
                 <w:noProof/>
                 <w:webHidden/>
               </w:rPr>
-              <w:t>2</w:t>
+              <w:t>4</w:t>
             </w:r>
             <w:r>
               <w:rPr>
@@ -1149,14 +1136,14 @@
           <w:pPr>
             <w:pStyle w:val="Sumrio1"/>
             <w:tabs>
-              <w:tab w:val="right" w:pos="8828"/>
+              <w:tab w:val="right" w:pos="8494"/>
             </w:tabs>
             <w:rPr>
               <w:rFonts w:asciiTheme="minorHAnsi" w:eastAsiaTheme="minorEastAsia" w:hAnsiTheme="minorHAnsi" w:cstheme="minorBidi"/>
               <w:noProof/>
             </w:rPr>
           </w:pPr>
-          <w:hyperlink w:anchor="_Toc44617577" w:history="1">
+          <w:hyperlink w:anchor="_Toc50144829" w:history="1">
             <w:r>
               <w:rPr>
                 <w:rStyle w:val="Hyperlink"/>
@@ -1183,7 +1170,7 @@
                 <w:noProof/>
                 <w:webHidden/>
               </w:rPr>
-              <w:instrText xml:space="preserve"> PAGEREF _Toc44617577 \h </w:instrText>
+              <w:instrText xml:space="preserve"> PAGEREF _Toc50144829 \h </w:instrText>
             </w:r>
             <w:r>
               <w:rPr>
@@ -1203,7 +1190,214 @@
                 <w:noProof/>
                 <w:webHidden/>
               </w:rPr>
-              <w:t>2</w:t>
+              <w:t>4</w:t>
+            </w:r>
+            <w:r>
+              <w:rPr>
+                <w:noProof/>
+                <w:webHidden/>
+              </w:rPr>
+              <w:fldChar w:fldCharType="end"/>
+            </w:r>
+          </w:hyperlink>
+        </w:p>
+        <w:p>
+          <w:pPr>
+            <w:pStyle w:val="Sumrio1"/>
+            <w:tabs>
+              <w:tab w:val="right" w:pos="8494"/>
+            </w:tabs>
+            <w:rPr>
+              <w:rFonts w:asciiTheme="minorHAnsi" w:eastAsiaTheme="minorEastAsia" w:hAnsiTheme="minorHAnsi" w:cstheme="minorBidi"/>
+              <w:noProof/>
+            </w:rPr>
+          </w:pPr>
+          <w:hyperlink w:anchor="_Toc50144830" w:history="1">
+            <w:r>
+              <w:rPr>
+                <w:rStyle w:val="Hyperlink"/>
+                <w:noProof/>
+              </w:rPr>
+              <w:t>3 JUSTIFICATIVAS</w:t>
+            </w:r>
+            <w:r>
+              <w:rPr>
+                <w:noProof/>
+                <w:webHidden/>
+              </w:rPr>
+              <w:tab/>
+            </w:r>
+            <w:r>
+              <w:rPr>
+                <w:noProof/>
+                <w:webHidden/>
+              </w:rPr>
+              <w:fldChar w:fldCharType="begin"/>
+            </w:r>
+            <w:r>
+              <w:rPr>
+                <w:noProof/>
+                <w:webHidden/>
+              </w:rPr>
+              <w:instrText xml:space="preserve"> PAGEREF _Toc50144830 \h </w:instrText>
+            </w:r>
+            <w:r>
+              <w:rPr>
+                <w:noProof/>
+                <w:webHidden/>
+              </w:rPr>
+            </w:r>
+            <w:r>
+              <w:rPr>
+                <w:noProof/>
+                <w:webHidden/>
+              </w:rPr>
+              <w:fldChar w:fldCharType="separate"/>
+            </w:r>
+            <w:r>
+              <w:rPr>
+                <w:noProof/>
+                <w:webHidden/>
+              </w:rPr>
+              <w:t>5</w:t>
+            </w:r>
+            <w:r>
+              <w:rPr>
+                <w:noProof/>
+                <w:webHidden/>
+              </w:rPr>
+              <w:fldChar w:fldCharType="end"/>
+            </w:r>
+          </w:hyperlink>
+        </w:p>
+        <w:p>
+          <w:pPr>
+            <w:pStyle w:val="Sumrio1"/>
+            <w:tabs>
+              <w:tab w:val="right" w:pos="8494"/>
+            </w:tabs>
+            <w:rPr>
+              <w:rFonts w:asciiTheme="minorHAnsi" w:eastAsiaTheme="minorEastAsia" w:hAnsiTheme="minorHAnsi" w:cstheme="minorBidi"/>
+              <w:noProof/>
+            </w:rPr>
+          </w:pPr>
+          <w:hyperlink w:anchor="_Toc50144831" w:history="1">
+            <w:r>
+              <w:rPr>
+                <w:rStyle w:val="Hyperlink"/>
+                <w:noProof/>
+              </w:rPr>
+              <w:t>4 MATERIAIS E MÉTODOS</w:t>
+            </w:r>
+            <w:r>
+              <w:rPr>
+                <w:noProof/>
+                <w:webHidden/>
+              </w:rPr>
+              <w:tab/>
+            </w:r>
+            <w:r>
+              <w:rPr>
+                <w:noProof/>
+                <w:webHidden/>
+              </w:rPr>
+              <w:fldChar w:fldCharType="begin"/>
+            </w:r>
+            <w:r>
+              <w:rPr>
+                <w:noProof/>
+                <w:webHidden/>
+              </w:rPr>
+              <w:instrText xml:space="preserve"> PAGEREF _Toc50144831 \h </w:instrText>
+            </w:r>
+            <w:r>
+              <w:rPr>
+                <w:noProof/>
+                <w:webHidden/>
+              </w:rPr>
+            </w:r>
+            <w:r>
+              <w:rPr>
+                <w:noProof/>
+                <w:webHidden/>
+              </w:rPr>
+              <w:fldChar w:fldCharType="separate"/>
+            </w:r>
+            <w:r>
+              <w:rPr>
+                <w:noProof/>
+                <w:webHidden/>
+              </w:rPr>
+              <w:t>5</w:t>
+            </w:r>
+            <w:r>
+              <w:rPr>
+                <w:noProof/>
+                <w:webHidden/>
+              </w:rPr>
+              <w:fldChar w:fldCharType="end"/>
+            </w:r>
+          </w:hyperlink>
+        </w:p>
+        <w:p>
+          <w:pPr>
+            <w:pStyle w:val="Sumrio1"/>
+            <w:tabs>
+              <w:tab w:val="right" w:pos="8494"/>
+            </w:tabs>
+            <w:rPr>
+              <w:rFonts w:asciiTheme="minorHAnsi" w:eastAsiaTheme="minorEastAsia" w:hAnsiTheme="minorHAnsi" w:cstheme="minorBidi"/>
+              <w:noProof/>
+            </w:rPr>
+          </w:pPr>
+          <w:hyperlink w:anchor="_Toc50144832" w:history="1">
+            <w:r>
+              <w:rPr>
+                <w:rStyle w:val="Hyperlink"/>
+                <w:noProof/>
+              </w:rPr>
+              <w:t>5 RESULTADOS ESPERADOS E DISCUSSÃO</w:t>
+            </w:r>
+            <w:r>
+              <w:rPr>
+                <w:noProof/>
+                <w:webHidden/>
+              </w:rPr>
+              <w:tab/>
+            </w:r>
+            <w:r>
+              <w:rPr>
+                <w:noProof/>
+                <w:webHidden/>
+              </w:rPr>
+              <w:fldChar w:fldCharType="begin"/>
+            </w:r>
+            <w:r>
+              <w:rPr>
+                <w:noProof/>
+                <w:webHidden/>
+              </w:rPr>
+              <w:instrText xml:space="preserve"> PAGEREF _Toc50144832 \h </w:instrText>
+            </w:r>
+            <w:r>
+              <w:rPr>
+                <w:noProof/>
+                <w:webHidden/>
+              </w:rPr>
+            </w:r>
+            <w:r>
+              <w:rPr>
+                <w:noProof/>
+                <w:webHidden/>
+              </w:rPr>
+              <w:fldChar w:fldCharType="separate"/>
+            </w:r>
+            <w:r>
+              <w:rPr>
+                <w:noProof/>
+                <w:webHidden/>
+              </w:rPr>
+              <w:t>6</w:t>
             </w:r>
             <w:r>
               <w:rPr>
@@ -1479,18 +1673,10 @@
     </w:p>
     <w:p>
       <w:pPr>
-        <w:rPr>
-          <w:sz w:val="24"/>
-          <w:szCs w:val="24"/>
-        </w:rPr>
-      </w:pPr>
-    </w:p>
-    <w:p>
-      <w:pPr>
         <w:pStyle w:val="Ttulo1"/>
         <w:jc w:val="both"/>
       </w:pPr>
-      <w:bookmarkStart w:id="7" w:name="_Toc44617576"/>
+      <w:bookmarkStart w:id="7" w:name="_Toc50144828"/>
       <w:r>
         <w:lastRenderedPageBreak/>
         <w:t>1 VISÃO GERAL</w:t>
@@ -1555,7 +1741,50 @@
           <w:sz w:val="24"/>
           <w:szCs w:val="24"/>
         </w:rPr>
-        <w:t xml:space="preserve">No primeiro estágio, o trabalho realizará um levantamento de bibliografia sobre o tema e determinará se há premissas a serem colocadas quanto ao resultado esperado, que poderá ser ou não positivo. No segundo estágio, será desenvolvido MVP de plataforma desktop que consiga auxiliar o processo de ensino-aprendizagem do estudante universitário quanto ao conteúdo de lógica de programação. Finalmente, no terceiro e último estágio será realizada uma pesquisa qualitativa sobre os efeitos do uso da plataforma criada em estudantes do primeiro ano do curso de </w:t>
+        <w:t xml:space="preserve">No primeiro estágio, o trabalho realizará um levantamento de bibliografia sobre o tema e determinará se há premissas a serem colocadas quanto ao resultado esperado, que poderá ser ou não </w:t>
+      </w:r>
+      <w:proofErr w:type="spellStart"/>
+      <w:r>
+        <w:rPr>
+          <w:sz w:val="24"/>
+          <w:szCs w:val="24"/>
+        </w:rPr>
+        <w:t>positivo.</w:t>
+      </w:r>
+      <w:proofErr w:type="spellEnd"/>
+    </w:p>
+    <w:p>
+      <w:pPr>
+        <w:ind w:firstLine="720"/>
+        <w:jc w:val="both"/>
+        <w:rPr>
+          <w:sz w:val="24"/>
+          <w:szCs w:val="24"/>
+        </w:rPr>
+      </w:pPr>
+      <w:r>
+        <w:rPr>
+          <w:sz w:val="24"/>
+          <w:szCs w:val="24"/>
+        </w:rPr>
+        <w:t xml:space="preserve">No segundo estágio, será desenvolvido MVP de plataforma desktop que consiga auxiliar o processo de ensino-aprendizagem do estudante universitário quanto ao conteúdo de lógica de programação. </w:t>
+      </w:r>
+    </w:p>
+    <w:p>
+      <w:pPr>
+        <w:ind w:firstLine="720"/>
+        <w:jc w:val="both"/>
+        <w:rPr>
+          <w:sz w:val="24"/>
+          <w:szCs w:val="24"/>
+        </w:rPr>
+      </w:pPr>
+      <w:r>
+        <w:rPr>
+          <w:sz w:val="24"/>
+          <w:szCs w:val="24"/>
+        </w:rPr>
+        <w:t xml:space="preserve">Finalmente, no terceiro e último estágio será realizada uma pesquisa qualitativa sobre os efeitos do uso da plataforma criada em estudantes do primeiro ano do curso de </w:t>
       </w:r>
       <w:r>
         <w:rPr>
@@ -1656,10 +1885,20 @@
     </w:p>
     <w:p>
       <w:pPr>
+        <w:pStyle w:val="PargrafodaLista"/>
+        <w:jc w:val="both"/>
+        <w:rPr>
+          <w:sz w:val="24"/>
+          <w:szCs w:val="24"/>
+        </w:rPr>
+      </w:pPr>
+    </w:p>
+    <w:p>
+      <w:pPr>
         <w:pStyle w:val="Ttulo1"/>
         <w:jc w:val="both"/>
       </w:pPr>
-      <w:bookmarkStart w:id="8" w:name="_Toc44617577"/>
+      <w:bookmarkStart w:id="8" w:name="_Toc50144829"/>
       <w:r>
         <w:t>2 OBJETIVO</w:t>
       </w:r>
@@ -1702,7 +1941,21 @@
           <w:sz w:val="24"/>
           <w:szCs w:val="24"/>
         </w:rPr>
-        <w:t>jogos no processo de ensino-aprendizagem de conteúdos de lógica de programação para universitários.</w:t>
+        <w:t xml:space="preserve">jogos </w:t>
+      </w:r>
+      <w:r>
+        <w:rPr>
+          <w:sz w:val="24"/>
+          <w:szCs w:val="24"/>
+        </w:rPr>
+        <w:t xml:space="preserve">digitais </w:t>
+      </w:r>
+      <w:r>
+        <w:rPr>
+          <w:sz w:val="24"/>
+          <w:szCs w:val="24"/>
+        </w:rPr>
+        <w:t>no processo de ensino-aprendizagem de conteúdos de lógica de programação para universitários.</w:t>
       </w:r>
     </w:p>
     <w:p>
@@ -1782,14 +2035,80 @@
     </w:p>
     <w:p>
       <w:pPr>
+        <w:jc w:val="both"/>
+        <w:rPr>
+          <w:sz w:val="24"/>
+          <w:szCs w:val="24"/>
+        </w:rPr>
+      </w:pPr>
+    </w:p>
+    <w:p>
+      <w:pPr>
+        <w:jc w:val="both"/>
+        <w:rPr>
+          <w:sz w:val="24"/>
+          <w:szCs w:val="24"/>
+        </w:rPr>
+      </w:pPr>
+    </w:p>
+    <w:p>
+      <w:pPr>
+        <w:jc w:val="both"/>
+        <w:rPr>
+          <w:sz w:val="24"/>
+          <w:szCs w:val="24"/>
+        </w:rPr>
+      </w:pPr>
+    </w:p>
+    <w:p>
+      <w:pPr>
+        <w:jc w:val="both"/>
+        <w:rPr>
+          <w:sz w:val="24"/>
+          <w:szCs w:val="24"/>
+        </w:rPr>
+      </w:pPr>
+    </w:p>
+    <w:p>
+      <w:pPr>
+        <w:jc w:val="both"/>
+        <w:rPr>
+          <w:sz w:val="24"/>
+          <w:szCs w:val="24"/>
+        </w:rPr>
+      </w:pPr>
+    </w:p>
+    <w:p>
+      <w:pPr>
+        <w:jc w:val="both"/>
+        <w:rPr>
+          <w:sz w:val="24"/>
+          <w:szCs w:val="24"/>
+        </w:rPr>
+      </w:pPr>
+    </w:p>
+    <w:p>
+      <w:pPr>
+        <w:jc w:val="both"/>
+        <w:rPr>
+          <w:sz w:val="24"/>
+          <w:szCs w:val="24"/>
+        </w:rPr>
+      </w:pPr>
+    </w:p>
+    <w:p>
+      <w:pPr>
         <w:pStyle w:val="Ttulo1"/>
         <w:jc w:val="both"/>
       </w:pPr>
       <w:bookmarkStart w:id="9" w:name="_Toc44617578"/>
-      <w:r>
+      <w:bookmarkStart w:id="10" w:name="_Toc50144830"/>
+      <w:r>
+        <w:lastRenderedPageBreak/>
         <w:t>3 JUSTIFICATIVAS</w:t>
       </w:r>
       <w:bookmarkEnd w:id="9"/>
+      <w:bookmarkEnd w:id="10"/>
     </w:p>
     <w:p>
       <w:pPr>
@@ -1839,26 +2158,438 @@
     </w:p>
     <w:p>
       <w:pPr>
+        <w:jc w:val="both"/>
+        <w:rPr>
+          <w:sz w:val="24"/>
+          <w:szCs w:val="24"/>
+        </w:rPr>
+      </w:pPr>
+    </w:p>
+    <w:p>
+      <w:pPr>
         <w:pStyle w:val="Ttulo1"/>
         <w:jc w:val="both"/>
       </w:pPr>
-      <w:bookmarkStart w:id="10" w:name="_Toc44617579"/>
+      <w:bookmarkStart w:id="11" w:name="_Toc44617579"/>
+      <w:bookmarkStart w:id="12" w:name="_Toc50144831"/>
+      <w:r>
+        <w:t>4</w:t>
+      </w:r>
+      <w:r>
+        <w:t xml:space="preserve"> </w:t>
+      </w:r>
+      <w:bookmarkEnd w:id="11"/>
+      <w:r>
+        <w:t>MATERIAIS E MÉTODOS</w:t>
+      </w:r>
+      <w:bookmarkEnd w:id="12"/>
+    </w:p>
+    <w:p>
+      <w:pPr>
+        <w:jc w:val="both"/>
+        <w:rPr>
+          <w:sz w:val="24"/>
+          <w:szCs w:val="24"/>
+        </w:rPr>
+      </w:pPr>
+    </w:p>
+    <w:p>
+      <w:pPr>
+        <w:pBdr>
+          <w:top w:val="nil"/>
+          <w:left w:val="nil"/>
+          <w:bottom w:val="nil"/>
+          <w:right w:val="nil"/>
+          <w:between w:val="nil"/>
+        </w:pBdr>
+        <w:ind w:firstLine="709"/>
+        <w:jc w:val="both"/>
+        <w:rPr>
+          <w:color w:val="000000"/>
+          <w:sz w:val="24"/>
+          <w:szCs w:val="24"/>
+        </w:rPr>
+      </w:pPr>
+      <w:r>
+        <w:rPr>
+          <w:color w:val="000000"/>
+          <w:sz w:val="24"/>
+          <w:szCs w:val="24"/>
+        </w:rPr>
+        <w:t xml:space="preserve">No primeiro estágio, </w:t>
+      </w:r>
+      <w:r>
+        <w:rPr>
+          <w:color w:val="000000"/>
+          <w:sz w:val="24"/>
+          <w:szCs w:val="24"/>
+        </w:rPr>
+        <w:t xml:space="preserve">para o levantamento bibliográfico serão utilizadas buscas por palavras-chave nas plataformas de pesquisa </w:t>
+      </w:r>
+      <w:proofErr w:type="spellStart"/>
+      <w:r>
+        <w:rPr>
+          <w:color w:val="000000"/>
+          <w:sz w:val="24"/>
+          <w:szCs w:val="24"/>
+        </w:rPr>
+        <w:t>Scielo</w:t>
+      </w:r>
+      <w:proofErr w:type="spellEnd"/>
+      <w:r>
+        <w:rPr>
+          <w:color w:val="000000"/>
+          <w:sz w:val="24"/>
+          <w:szCs w:val="24"/>
+        </w:rPr>
+        <w:t xml:space="preserve"> e Google Acadêmico; então faremos uma revisão analítica nos trabalhos encontrados, extraindo e discutindo o que tiver forte relação com o objetivo desse trabalho.</w:t>
+      </w:r>
+      <w:r>
+        <w:rPr>
+          <w:color w:val="000000"/>
+          <w:sz w:val="24"/>
+          <w:szCs w:val="24"/>
+        </w:rPr>
+        <w:t xml:space="preserve"> Também, nesse estágio realizaremos o levantamento de plataformas concorrentes a partir de pesquisa na internet.</w:t>
+      </w:r>
+    </w:p>
+    <w:p>
+      <w:pPr>
+        <w:pBdr>
+          <w:top w:val="nil"/>
+          <w:left w:val="nil"/>
+          <w:bottom w:val="nil"/>
+          <w:right w:val="nil"/>
+          <w:between w:val="nil"/>
+        </w:pBdr>
+        <w:ind w:firstLine="709"/>
+        <w:jc w:val="both"/>
+        <w:rPr>
+          <w:color w:val="000000"/>
+          <w:sz w:val="24"/>
+          <w:szCs w:val="24"/>
+        </w:rPr>
+      </w:pPr>
+      <w:r>
+        <w:rPr>
+          <w:color w:val="000000"/>
+          <w:sz w:val="24"/>
+          <w:szCs w:val="24"/>
+        </w:rPr>
+        <w:t xml:space="preserve">No segundo estágio, </w:t>
+      </w:r>
+      <w:r>
+        <w:rPr>
+          <w:color w:val="000000"/>
+          <w:sz w:val="24"/>
+          <w:szCs w:val="24"/>
+        </w:rPr>
+        <w:t xml:space="preserve">o desenvolvimento do MVP será realizado com o auxílio das plataformas </w:t>
+      </w:r>
+      <w:proofErr w:type="spellStart"/>
+      <w:r>
+        <w:rPr>
+          <w:color w:val="000000"/>
+          <w:sz w:val="24"/>
+          <w:szCs w:val="24"/>
+        </w:rPr>
+        <w:t>Astah</w:t>
+      </w:r>
+      <w:proofErr w:type="spellEnd"/>
+      <w:r>
+        <w:rPr>
+          <w:color w:val="000000"/>
+          <w:sz w:val="24"/>
+          <w:szCs w:val="24"/>
+        </w:rPr>
+        <w:t xml:space="preserve"> e </w:t>
+      </w:r>
+      <w:proofErr w:type="spellStart"/>
+      <w:r>
+        <w:rPr>
+          <w:color w:val="000000"/>
+          <w:sz w:val="24"/>
+          <w:szCs w:val="24"/>
+        </w:rPr>
+        <w:t>Balsamiq</w:t>
+      </w:r>
+      <w:proofErr w:type="spellEnd"/>
+      <w:r>
+        <w:rPr>
+          <w:color w:val="000000"/>
+          <w:sz w:val="24"/>
+          <w:szCs w:val="24"/>
+        </w:rPr>
+        <w:t xml:space="preserve"> </w:t>
+      </w:r>
+      <w:proofErr w:type="spellStart"/>
+      <w:r>
+        <w:rPr>
+          <w:color w:val="000000"/>
+          <w:sz w:val="24"/>
+          <w:szCs w:val="24"/>
+        </w:rPr>
+        <w:t>Wireframes</w:t>
+      </w:r>
+      <w:proofErr w:type="spellEnd"/>
+      <w:r>
+        <w:rPr>
+          <w:color w:val="000000"/>
+          <w:sz w:val="24"/>
+          <w:szCs w:val="24"/>
+        </w:rPr>
+        <w:t xml:space="preserve"> para criar a parte documental e </w:t>
+      </w:r>
+      <w:r>
+        <w:rPr>
+          <w:color w:val="000000"/>
+          <w:sz w:val="24"/>
+          <w:szCs w:val="24"/>
+        </w:rPr>
+        <w:t>a IDE Eclipse com linguagem Java para a parte funcional.</w:t>
+      </w:r>
+    </w:p>
+    <w:p>
+      <w:pPr>
+        <w:pBdr>
+          <w:top w:val="nil"/>
+          <w:left w:val="nil"/>
+          <w:bottom w:val="nil"/>
+          <w:right w:val="nil"/>
+          <w:between w:val="nil"/>
+        </w:pBdr>
+        <w:ind w:firstLine="709"/>
+        <w:jc w:val="both"/>
+        <w:rPr>
+          <w:color w:val="000000"/>
+          <w:sz w:val="24"/>
+          <w:szCs w:val="24"/>
+        </w:rPr>
+      </w:pPr>
+      <w:r>
+        <w:rPr>
+          <w:color w:val="000000"/>
+          <w:sz w:val="24"/>
+          <w:szCs w:val="24"/>
+        </w:rPr>
+        <w:t xml:space="preserve">No terceiro estágio, </w:t>
+      </w:r>
+      <w:r>
+        <w:rPr>
+          <w:color w:val="000000"/>
+          <w:sz w:val="24"/>
+          <w:szCs w:val="24"/>
+        </w:rPr>
+        <w:t>será realizado</w:t>
+      </w:r>
+      <w:r>
+        <w:rPr>
+          <w:color w:val="000000"/>
+          <w:sz w:val="24"/>
+          <w:szCs w:val="24"/>
+        </w:rPr>
+        <w:t xml:space="preserve"> o método de pesquisa qualitativa para a coleta de resultados, no qual </w:t>
+      </w:r>
+      <w:r>
+        <w:rPr>
+          <w:color w:val="000000"/>
+          <w:sz w:val="24"/>
+          <w:szCs w:val="24"/>
+        </w:rPr>
+        <w:t>será apresentado</w:t>
+      </w:r>
+      <w:r>
+        <w:rPr>
+          <w:color w:val="000000"/>
+          <w:sz w:val="24"/>
+          <w:szCs w:val="24"/>
+        </w:rPr>
+        <w:t xml:space="preserve"> o MVP desenvolvido para os alunos do primeiro ano do curso de Tecnólogo em Análise e Desenvolvimento de Sistemas da FATEC-ZL</w:t>
+      </w:r>
+      <w:r>
+        <w:rPr>
+          <w:color w:val="000000"/>
+          <w:sz w:val="24"/>
+          <w:szCs w:val="24"/>
+        </w:rPr>
+        <w:t xml:space="preserve"> e produzido um relatório com informações dos resultados da plataforma. Depois, será realizada um questionário qualitativo com perguntas abertas aos estudantes que participaram do processo de teste do MVP e ao professor da disciplina de Lógica de Programação que concordar em participar do estudo. Após todos os resultados em mãos, será realizada uma análise para estabelecer o impacto da plataforma no processo de ensino-aprendizagem dos estudantes.</w:t>
+      </w:r>
+    </w:p>
+    <w:p>
+      <w:pPr>
+        <w:pBdr>
+          <w:top w:val="nil"/>
+          <w:left w:val="nil"/>
+          <w:bottom w:val="nil"/>
+          <w:right w:val="nil"/>
+          <w:between w:val="nil"/>
+        </w:pBdr>
+        <w:ind w:left="720"/>
+        <w:jc w:val="both"/>
+        <w:rPr>
+          <w:color w:val="000000"/>
+          <w:sz w:val="24"/>
+          <w:szCs w:val="24"/>
+        </w:rPr>
+      </w:pPr>
+    </w:p>
+    <w:p>
+      <w:pPr>
+        <w:pBdr>
+          <w:top w:val="nil"/>
+          <w:left w:val="nil"/>
+          <w:bottom w:val="nil"/>
+          <w:right w:val="nil"/>
+          <w:between w:val="nil"/>
+        </w:pBdr>
+        <w:ind w:left="720"/>
+        <w:jc w:val="both"/>
+        <w:rPr>
+          <w:color w:val="000000"/>
+          <w:sz w:val="24"/>
+          <w:szCs w:val="24"/>
+        </w:rPr>
+      </w:pPr>
+    </w:p>
+    <w:p>
+      <w:pPr>
+        <w:pBdr>
+          <w:top w:val="nil"/>
+          <w:left w:val="nil"/>
+          <w:bottom w:val="nil"/>
+          <w:right w:val="nil"/>
+          <w:between w:val="nil"/>
+        </w:pBdr>
+        <w:ind w:left="720"/>
+        <w:jc w:val="both"/>
+        <w:rPr>
+          <w:color w:val="000000"/>
+          <w:sz w:val="24"/>
+          <w:szCs w:val="24"/>
+        </w:rPr>
+      </w:pPr>
+    </w:p>
+    <w:p>
+      <w:pPr>
+        <w:pBdr>
+          <w:top w:val="nil"/>
+          <w:left w:val="nil"/>
+          <w:bottom w:val="nil"/>
+          <w:right w:val="nil"/>
+          <w:between w:val="nil"/>
+        </w:pBdr>
+        <w:ind w:left="720"/>
+        <w:jc w:val="both"/>
+        <w:rPr>
+          <w:color w:val="000000"/>
+          <w:sz w:val="24"/>
+          <w:szCs w:val="24"/>
+        </w:rPr>
+      </w:pPr>
+    </w:p>
+    <w:p>
+      <w:pPr>
+        <w:pBdr>
+          <w:top w:val="nil"/>
+          <w:left w:val="nil"/>
+          <w:bottom w:val="nil"/>
+          <w:right w:val="nil"/>
+          <w:between w:val="nil"/>
+        </w:pBdr>
+        <w:ind w:left="720"/>
+        <w:jc w:val="both"/>
+        <w:rPr>
+          <w:color w:val="000000"/>
+          <w:sz w:val="24"/>
+          <w:szCs w:val="24"/>
+        </w:rPr>
+      </w:pPr>
+    </w:p>
+    <w:p>
+      <w:pPr>
+        <w:pBdr>
+          <w:top w:val="nil"/>
+          <w:left w:val="nil"/>
+          <w:bottom w:val="nil"/>
+          <w:right w:val="nil"/>
+          <w:between w:val="nil"/>
+        </w:pBdr>
+        <w:ind w:left="720"/>
+        <w:jc w:val="both"/>
+        <w:rPr>
+          <w:color w:val="000000"/>
+          <w:sz w:val="24"/>
+          <w:szCs w:val="24"/>
+        </w:rPr>
+      </w:pPr>
+    </w:p>
+    <w:p>
+      <w:pPr>
+        <w:pBdr>
+          <w:top w:val="nil"/>
+          <w:left w:val="nil"/>
+          <w:bottom w:val="nil"/>
+          <w:right w:val="nil"/>
+          <w:between w:val="nil"/>
+        </w:pBdr>
+        <w:ind w:left="720"/>
+        <w:jc w:val="both"/>
+        <w:rPr>
+          <w:color w:val="000000"/>
+          <w:sz w:val="24"/>
+          <w:szCs w:val="24"/>
+        </w:rPr>
+      </w:pPr>
+    </w:p>
+    <w:p>
+      <w:pPr>
+        <w:pStyle w:val="Ttulo1"/>
+        <w:jc w:val="both"/>
+      </w:pPr>
+      <w:bookmarkStart w:id="13" w:name="_Toc50144832"/>
       <w:r>
         <w:lastRenderedPageBreak/>
-        <w:t>4</w:t>
+        <w:t>5</w:t>
       </w:r>
       <w:r>
         <w:t xml:space="preserve"> </w:t>
       </w:r>
-      <w:bookmarkEnd w:id="10"/>
-      <w:r>
-        <w:t>MATERIAIS E MÉTODOS</w:t>
-      </w:r>
-    </w:p>
-    <w:p>
-      <w:pPr>
-        <w:jc w:val="both"/>
-        <w:rPr>
+      <w:r>
+        <w:t>RESULTADOS ESPERADOS E DISCUSSÃO</w:t>
+      </w:r>
+      <w:bookmarkEnd w:id="13"/>
+    </w:p>
+    <w:p>
+      <w:pPr>
+        <w:pBdr>
+          <w:top w:val="nil"/>
+          <w:left w:val="nil"/>
+          <w:bottom w:val="nil"/>
+          <w:right w:val="nil"/>
+          <w:between w:val="nil"/>
+        </w:pBdr>
+        <w:ind w:left="720"/>
+        <w:jc w:val="both"/>
+        <w:rPr>
+          <w:color w:val="000000"/>
+          <w:sz w:val="24"/>
+          <w:szCs w:val="24"/>
+        </w:rPr>
+      </w:pPr>
+    </w:p>
+    <w:p>
+      <w:pPr>
+        <w:pBdr>
+          <w:top w:val="nil"/>
+          <w:left w:val="nil"/>
+          <w:bottom w:val="nil"/>
+          <w:right w:val="nil"/>
+          <w:between w:val="nil"/>
+        </w:pBdr>
+        <w:ind w:left="720"/>
+        <w:jc w:val="both"/>
+        <w:rPr>
+          <w:color w:val="000000"/>
           <w:sz w:val="24"/>
           <w:szCs w:val="24"/>
         </w:rPr>
@@ -2076,105 +2807,6 @@
           <w:szCs w:val="24"/>
         </w:rPr>
         <w:t>Identificação</w:t>
-      </w:r>
-    </w:p>
-    <w:p>
-      <w:pPr>
-        <w:pStyle w:val="PargrafodaLista"/>
-        <w:pBdr>
-          <w:top w:val="nil"/>
-          <w:left w:val="nil"/>
-          <w:bottom w:val="nil"/>
-          <w:right w:val="nil"/>
-          <w:between w:val="nil"/>
-        </w:pBdr>
-        <w:jc w:val="both"/>
-        <w:rPr>
-          <w:color w:val="000000"/>
-          <w:sz w:val="24"/>
-          <w:szCs w:val="24"/>
-        </w:rPr>
-      </w:pPr>
-    </w:p>
-    <w:p>
-      <w:pPr>
-        <w:pStyle w:val="PargrafodaLista"/>
-        <w:pBdr>
-          <w:top w:val="nil"/>
-          <w:left w:val="nil"/>
-          <w:bottom w:val="nil"/>
-          <w:right w:val="nil"/>
-          <w:between w:val="nil"/>
-        </w:pBdr>
-        <w:jc w:val="both"/>
-        <w:rPr>
-          <w:color w:val="000000"/>
-          <w:sz w:val="24"/>
-          <w:szCs w:val="24"/>
-        </w:rPr>
-      </w:pPr>
-    </w:p>
-    <w:p>
-      <w:pPr>
-        <w:pBdr>
-          <w:top w:val="nil"/>
-          <w:left w:val="nil"/>
-          <w:bottom w:val="nil"/>
-          <w:right w:val="nil"/>
-          <w:between w:val="nil"/>
-        </w:pBdr>
-        <w:ind w:left="720"/>
-        <w:jc w:val="both"/>
-      </w:pPr>
-    </w:p>
-    <w:p>
-      <w:pPr>
-        <w:pStyle w:val="Ttulo1"/>
-        <w:jc w:val="both"/>
-      </w:pPr>
-      <w:r>
-        <w:t>5</w:t>
-      </w:r>
-      <w:r>
-        <w:t xml:space="preserve"> </w:t>
-      </w:r>
-      <w:r>
-        <w:t>RESULTADOS ESPERADOS E DISCUSSÃO</w:t>
-      </w:r>
-    </w:p>
-    <w:p>
-      <w:pPr>
-        <w:jc w:val="both"/>
-        <w:rPr>
-          <w:sz w:val="24"/>
-          <w:szCs w:val="24"/>
-        </w:rPr>
-      </w:pPr>
-    </w:p>
-    <w:p>
-      <w:pPr>
-        <w:pBdr>
-          <w:top w:val="nil"/>
-          <w:left w:val="nil"/>
-          <w:bottom w:val="nil"/>
-          <w:right w:val="nil"/>
-          <w:between w:val="nil"/>
-        </w:pBdr>
-        <w:ind w:left="720"/>
-        <w:jc w:val="both"/>
-        <w:rPr>
-          <w:color w:val="000000"/>
-          <w:sz w:val="24"/>
-          <w:szCs w:val="24"/>
-        </w:rPr>
-      </w:pPr>
-      <w:r>
-        <w:rPr>
-          <w:color w:val="000000"/>
-          <w:sz w:val="24"/>
-          <w:szCs w:val="24"/>
-        </w:rPr>
-        <w:t>RO</w:t>
       </w:r>
     </w:p>
     <w:p/>
@@ -2186,6 +2818,98 @@
     </w:sectPr>
   </w:body>
 </w:document>
+</file>
+
+<file path=word/endnotes.xml><?xml version="1.0" encoding="utf-8"?>
+<w:endnotes xmlns:wpc="http://schemas.microsoft.com/office/word/2010/wordprocessingCanvas" xmlns:cx="http://schemas.microsoft.com/office/drawing/2014/chartex" xmlns:cx1="http://schemas.microsoft.com/office/drawing/2015/9/8/chartex" xmlns:cx2="http://schemas.microsoft.com/office/drawing/2015/10/21/chartex" xmlns:cx3="http://schemas.microsoft.com/office/drawing/2016/5/9/chartex" xmlns:cx4="http://schemas.microsoft.com/office/drawing/2016/5/10/chartex" xmlns:cx5="http://schemas.microsoft.com/office/drawing/2016/5/11/chartex" xmlns:cx6="http://schemas.microsoft.com/office/drawing/2016/5/12/chartex" xmlns:cx7="http://schemas.microsoft.com/office/drawing/2016/5/13/chartex" xmlns:cx8="http://schemas.microsoft.com/office/drawing/2016/5/14/chartex" xmlns:mc="http://schemas.openxmlformats.org/markup-compatibility/2006" xmlns:aink="http://schemas.microsoft.com/office/drawing/2016/ink" xmlns:am3d="http://schemas.microsoft.com/office/drawing/2017/model3d" xmlns:o="urn:schemas-microsoft-com:office:office" xmlns:r="http://schemas.openxmlformats.org/officeDocument/2006/relationships" xmlns:m="http://schemas.openxmlformats.org/officeDocument/2006/math" xmlns:v="urn:schemas-microsoft-com:vml" xmlns:wp14="http://schemas.microsoft.com/office/word/2010/wordprocessingDrawing" xmlns:wp="http://schemas.openxmlformats.org/drawingml/2006/wordprocessingDrawing" xmlns:w10="urn:schemas-microsoft-com:office:word" xmlns:w="http://schemas.openxmlformats.org/wordprocessingml/2006/main" xmlns:w14="http://schemas.microsoft.com/office/word/2010/wordml" xmlns:w15="http://schemas.microsoft.com/office/word/2012/wordml" xmlns:w16cex="http://schemas.microsoft.com/office/word/2018/wordml/cex" xmlns:w16cid="http://schemas.microsoft.com/office/word/2016/wordml/cid" xmlns:w16="http://schemas.microsoft.com/office/word/2018/wordml" xmlns:w16se="http://schemas.microsoft.com/office/word/2015/wordml/symex" xmlns:wpg="http://schemas.microsoft.com/office/word/2010/wordprocessingGroup" xmlns:wpi="http://schemas.microsoft.com/office/word/2010/wordprocessingInk" xmlns:wne="http://schemas.microsoft.com/office/word/2006/wordml" xmlns:wps="http://schemas.microsoft.com/office/word/2010/wordprocessingShape" mc:Ignorable="w14 w15 w16se w16cid w16 w16cex wp14">
+  <w:endnote w:type="separator" w:id="-1">
+    <w:p>
+      <w:pPr>
+        <w:spacing w:line="240" w:lineRule="auto"/>
+      </w:pPr>
+      <w:r>
+        <w:separator/>
+      </w:r>
+    </w:p>
+  </w:endnote>
+  <w:endnote w:type="continuationSeparator" w:id="0">
+    <w:p>
+      <w:pPr>
+        <w:spacing w:line="240" w:lineRule="auto"/>
+      </w:pPr>
+      <w:r>
+        <w:continuationSeparator/>
+      </w:r>
+    </w:p>
+  </w:endnote>
+</w:endnotes>
+</file>
+
+<file path=word/footer1.xml><?xml version="1.0" encoding="utf-8"?>
+<w:ftr xmlns:wpc="http://schemas.microsoft.com/office/word/2010/wordprocessingCanvas" xmlns:cx="http://schemas.microsoft.com/office/drawing/2014/chartex" xmlns:cx1="http://schemas.microsoft.com/office/drawing/2015/9/8/chartex" xmlns:cx2="http://schemas.microsoft.com/office/drawing/2015/10/21/chartex" xmlns:cx3="http://schemas.microsoft.com/office/drawing/2016/5/9/chartex" xmlns:cx4="http://schemas.microsoft.com/office/drawing/2016/5/10/chartex" xmlns:cx5="http://schemas.microsoft.com/office/drawing/2016/5/11/chartex" xmlns:cx6="http://schemas.microsoft.com/office/drawing/2016/5/12/chartex" xmlns:cx7="http://schemas.microsoft.com/office/drawing/2016/5/13/chartex" xmlns:cx8="http://schemas.microsoft.com/office/drawing/2016/5/14/chartex" xmlns:mc="http://schemas.openxmlformats.org/markup-compatibility/2006" xmlns:aink="http://schemas.microsoft.com/office/drawing/2016/ink" xmlns:am3d="http://schemas.microsoft.com/office/drawing/2017/model3d" xmlns:o="urn:schemas-microsoft-com:office:office" xmlns:r="http://schemas.openxmlformats.org/officeDocument/2006/relationships" xmlns:m="http://schemas.openxmlformats.org/officeDocument/2006/math" xmlns:v="urn:schemas-microsoft-com:vml" xmlns:wp14="http://schemas.microsoft.com/office/word/2010/wordprocessingDrawing" xmlns:wp="http://schemas.openxmlformats.org/drawingml/2006/wordprocessingDrawing" xmlns:w10="urn:schemas-microsoft-com:office:word" xmlns:w="http://schemas.openxmlformats.org/wordprocessingml/2006/main" xmlns:w14="http://schemas.microsoft.com/office/word/2010/wordml" xmlns:w15="http://schemas.microsoft.com/office/word/2012/wordml" xmlns:w16cex="http://schemas.microsoft.com/office/word/2018/wordml/cex" xmlns:w16cid="http://schemas.microsoft.com/office/word/2016/wordml/cid" xmlns:w16="http://schemas.microsoft.com/office/word/2018/wordml" xmlns:w16se="http://schemas.microsoft.com/office/word/2015/wordml/symex" xmlns:wpg="http://schemas.microsoft.com/office/word/2010/wordprocessingGroup" xmlns:wpi="http://schemas.microsoft.com/office/word/2010/wordprocessingInk" xmlns:wne="http://schemas.microsoft.com/office/word/2006/wordml" xmlns:wps="http://schemas.microsoft.com/office/word/2010/wordprocessingShape" mc:Ignorable="w14 w15 w16se w16cid w16 w16cex wp14">
+  <w:sdt>
+    <w:sdtPr>
+      <w:id w:val="503483288"/>
+      <w:docPartObj>
+        <w:docPartGallery w:val="Page Numbers (Bottom of Page)"/>
+        <w:docPartUnique/>
+      </w:docPartObj>
+    </w:sdtPr>
+    <w:sdtContent>
+      <w:p>
+        <w:pPr>
+          <w:pStyle w:val="Rodap"/>
+          <w:jc w:val="right"/>
+        </w:pPr>
+        <w:r>
+          <w:fldChar w:fldCharType="begin"/>
+        </w:r>
+        <w:r>
+          <w:instrText>PAGE   \* MERGEFORMAT</w:instrText>
+        </w:r>
+        <w:r>
+          <w:fldChar w:fldCharType="separate"/>
+        </w:r>
+        <w:r>
+          <w:t>2</w:t>
+        </w:r>
+        <w:r>
+          <w:fldChar w:fldCharType="end"/>
+        </w:r>
+      </w:p>
+    </w:sdtContent>
+  </w:sdt>
+  <w:p>
+    <w:pPr>
+      <w:pStyle w:val="Rodap"/>
+    </w:pPr>
+  </w:p>
+</w:ftr>
+</file>
+
+<file path=word/footnotes.xml><?xml version="1.0" encoding="utf-8"?>
+<w:footnotes xmlns:wpc="http://schemas.microsoft.com/office/word/2010/wordprocessingCanvas" xmlns:cx="http://schemas.microsoft.com/office/drawing/2014/chartex" xmlns:cx1="http://schemas.microsoft.com/office/drawing/2015/9/8/chartex" xmlns:cx2="http://schemas.microsoft.com/office/drawing/2015/10/21/chartex" xmlns:cx3="http://schemas.microsoft.com/office/drawing/2016/5/9/chartex" xmlns:cx4="http://schemas.microsoft.com/office/drawing/2016/5/10/chartex" xmlns:cx5="http://schemas.microsoft.com/office/drawing/2016/5/11/chartex" xmlns:cx6="http://schemas.microsoft.com/office/drawing/2016/5/12/chartex" xmlns:cx7="http://schemas.microsoft.com/office/drawing/2016/5/13/chartex" xmlns:cx8="http://schemas.microsoft.com/office/drawing/2016/5/14/chartex" xmlns:mc="http://schemas.openxmlformats.org/markup-compatibility/2006" xmlns:aink="http://schemas.microsoft.com/office/drawing/2016/ink" xmlns:am3d="http://schemas.microsoft.com/office/drawing/2017/model3d" xmlns:o="urn:schemas-microsoft-com:office:office" xmlns:r="http://schemas.openxmlformats.org/officeDocument/2006/relationships" xmlns:m="http://schemas.openxmlformats.org/officeDocument/2006/math" xmlns:v="urn:schemas-microsoft-com:vml" xmlns:wp14="http://schemas.microsoft.com/office/word/2010/wordprocessingDrawing" xmlns:wp="http://schemas.openxmlformats.org/drawingml/2006/wordprocessingDrawing" xmlns:w10="urn:schemas-microsoft-com:office:word" xmlns:w="http://schemas.openxmlformats.org/wordprocessingml/2006/main" xmlns:w14="http://schemas.microsoft.com/office/word/2010/wordml" xmlns:w15="http://schemas.microsoft.com/office/word/2012/wordml" xmlns:w16cex="http://schemas.microsoft.com/office/word/2018/wordml/cex" xmlns:w16cid="http://schemas.microsoft.com/office/word/2016/wordml/cid" xmlns:w16="http://schemas.microsoft.com/office/word/2018/wordml" xmlns:w16se="http://schemas.microsoft.com/office/word/2015/wordml/symex" xmlns:wpg="http://schemas.microsoft.com/office/word/2010/wordprocessingGroup" xmlns:wpi="http://schemas.microsoft.com/office/word/2010/wordprocessingInk" xmlns:wne="http://schemas.microsoft.com/office/word/2006/wordml" xmlns:wps="http://schemas.microsoft.com/office/word/2010/wordprocessingShape" mc:Ignorable="w14 w15 w16se w16cid w16 w16cex wp14">
+  <w:footnote w:type="separator" w:id="-1">
+    <w:p>
+      <w:pPr>
+        <w:spacing w:line="240" w:lineRule="auto"/>
+      </w:pPr>
+      <w:r>
+        <w:separator/>
+      </w:r>
+    </w:p>
+  </w:footnote>
+  <w:footnote w:type="continuationSeparator" w:id="0">
+    <w:p>
+      <w:pPr>
+        <w:spacing w:line="240" w:lineRule="auto"/>
+      </w:pPr>
+      <w:r>
+        <w:continuationSeparator/>
+      </w:r>
+    </w:p>
+  </w:footnote>
+</w:footnotes>
 </file>
 
 <file path=word/numbering.xml><?xml version="1.0" encoding="utf-8"?>
@@ -2548,6 +3272,7 @@
     <w:lsdException w:name="HTML Sample" w:semiHidden="1" w:unhideWhenUsed="1"/>
     <w:lsdException w:name="HTML Typewriter" w:semiHidden="1" w:unhideWhenUsed="1"/>
     <w:lsdException w:name="HTML Variable" w:semiHidden="1" w:unhideWhenUsed="1"/>
+    <w:lsdException w:name="Normal Table" w:semiHidden="1" w:unhideWhenUsed="1"/>
     <w:lsdException w:name="annotation subject" w:semiHidden="1" w:unhideWhenUsed="1"/>
     <w:lsdException w:name="No List" w:semiHidden="1" w:unhideWhenUsed="1"/>
     <w:lsdException w:name="Outline List 1" w:semiHidden="1" w:unhideWhenUsed="1"/>
@@ -2590,8 +3315,11 @@
     <w:lsdException w:name="Table Contemporary" w:semiHidden="1" w:unhideWhenUsed="1"/>
     <w:lsdException w:name="Table Elegant" w:semiHidden="1" w:unhideWhenUsed="1"/>
     <w:lsdException w:name="Table Professional" w:semiHidden="1" w:unhideWhenUsed="1"/>
+    <w:lsdException w:name="Table Subtle 1" w:semiHidden="1" w:unhideWhenUsed="1"/>
     <w:lsdException w:name="Table Subtle 2" w:semiHidden="1" w:unhideWhenUsed="1"/>
     <w:lsdException w:name="Table Web 1" w:semiHidden="1" w:unhideWhenUsed="1"/>
+    <w:lsdException w:name="Table Web 2" w:semiHidden="1" w:unhideWhenUsed="1"/>
+    <w:lsdException w:name="Table Web 3" w:semiHidden="1" w:unhideWhenUsed="1"/>
     <w:lsdException w:name="Balloon Text" w:semiHidden="1" w:unhideWhenUsed="1"/>
     <w:lsdException w:name="Table Grid" w:uiPriority="39"/>
     <w:lsdException w:name="Table Theme" w:semiHidden="1" w:unhideWhenUsed="1"/>
@@ -3000,6 +3728,58 @@
       <w:contextualSpacing/>
     </w:pPr>
   </w:style>
+  <w:style w:type="paragraph" w:styleId="Cabealho">
+    <w:name w:val="header"/>
+    <w:basedOn w:val="Normal"/>
+    <w:link w:val="CabealhoChar"/>
+    <w:uiPriority w:val="99"/>
+    <w:unhideWhenUsed/>
+    <w:rsid w:val="00C82C29"/>
+    <w:pPr>
+      <w:tabs>
+        <w:tab w:val="center" w:pos="4252"/>
+        <w:tab w:val="right" w:pos="8504"/>
+      </w:tabs>
+      <w:spacing w:line="240" w:lineRule="auto"/>
+    </w:pPr>
+  </w:style>
+  <w:style w:type="character" w:customStyle="1" w:styleId="CabealhoChar">
+    <w:name w:val="Cabeçalho Char"/>
+    <w:basedOn w:val="Fontepargpadro"/>
+    <w:link w:val="Cabealho"/>
+    <w:uiPriority w:val="99"/>
+    <w:rsid w:val="00C82C29"/>
+    <w:rPr>
+      <w:rFonts w:ascii="Arial" w:eastAsia="Arial" w:hAnsi="Arial" w:cs="Arial"/>
+      <w:lang w:eastAsia="pt-BR"/>
+    </w:rPr>
+  </w:style>
+  <w:style w:type="paragraph" w:styleId="Rodap">
+    <w:name w:val="footer"/>
+    <w:basedOn w:val="Normal"/>
+    <w:link w:val="RodapChar"/>
+    <w:uiPriority w:val="99"/>
+    <w:unhideWhenUsed/>
+    <w:rsid w:val="00C82C29"/>
+    <w:pPr>
+      <w:tabs>
+        <w:tab w:val="center" w:pos="4252"/>
+        <w:tab w:val="right" w:pos="8504"/>
+      </w:tabs>
+      <w:spacing w:line="240" w:lineRule="auto"/>
+    </w:pPr>
+  </w:style>
+  <w:style w:type="character" w:customStyle="1" w:styleId="RodapChar">
+    <w:name w:val="Rodapé Char"/>
+    <w:basedOn w:val="Fontepargpadro"/>
+    <w:link w:val="Rodap"/>
+    <w:uiPriority w:val="99"/>
+    <w:rsid w:val="00C82C29"/>
+    <w:rPr>
+      <w:rFonts w:ascii="Arial" w:eastAsia="Arial" w:hAnsi="Arial" w:cs="Arial"/>
+      <w:lang w:eastAsia="pt-BR"/>
+    </w:rPr>
+  </w:style>
 </w:styles>
 </file>
 
@@ -3296,4 +4076,16 @@
     </a:ext>
   </a:extLst>
 </a:theme>
+</file>
+
+<file path=customXml/item1.xml><?xml version="1.0" encoding="utf-8"?>
+<b:Sources xmlns:b="http://schemas.openxmlformats.org/officeDocument/2006/bibliography" xmlns="http://schemas.openxmlformats.org/officeDocument/2006/bibliography" SelectedStyle="\APASixthEditionOfficeOnline.xsl" StyleName="APA" Version="6"/>
+</file>
+
+<file path=customXml/itemProps1.xml><?xml version="1.0" encoding="utf-8"?>
+<ds:datastoreItem xmlns:ds="http://schemas.openxmlformats.org/officeDocument/2006/customXml" ds:itemID="{8E8FF939-F5F8-4F34-8642-465EF3AB049C}">
+  <ds:schemaRefs>
+    <ds:schemaRef ds:uri="http://schemas.openxmlformats.org/officeDocument/2006/bibliography"/>
+  </ds:schemaRefs>
+</ds:datastoreItem>
 </file>
</xml_diff>

<commit_message>
primeira versão do projeto concluido
</commit_message>
<xml_diff>
--- a/TGI/PROJETO DE TGI I.docx
+++ b/TGI/PROJETO DE TGI I.docx
@@ -56,7 +56,11 @@
       <w:bookmarkStart w:id="0" w:name="_heading=h.gjdgxs" w:colFirst="0" w:colLast="0"/>
       <w:bookmarkEnd w:id="0"/>
     </w:p>
-    <w:p/>
+    <w:p>
+      <w:pPr>
+        <w:spacing w:line="360" w:lineRule="auto"/>
+      </w:pPr>
+    </w:p>
     <w:p>
       <w:pPr>
         <w:pStyle w:val="Ttulo"/>
@@ -125,11 +129,22 @@
       </w:r>
     </w:p>
     <w:p>
+      <w:pPr>
+        <w:spacing w:line="360" w:lineRule="auto"/>
+      </w:pPr>
       <w:bookmarkStart w:id="1" w:name="_heading=h.1fob9te" w:colFirst="0" w:colLast="0"/>
       <w:bookmarkEnd w:id="1"/>
     </w:p>
-    <w:p/>
-    <w:p/>
+    <w:p>
+      <w:pPr>
+        <w:spacing w:line="360" w:lineRule="auto"/>
+      </w:pPr>
+    </w:p>
+    <w:p>
+      <w:pPr>
+        <w:spacing w:line="360" w:lineRule="auto"/>
+      </w:pPr>
+    </w:p>
     <w:p>
       <w:pPr>
         <w:pStyle w:val="Ttulo"/>
@@ -152,6 +167,7 @@
     </w:p>
     <w:p>
       <w:pPr>
+        <w:spacing w:line="360" w:lineRule="auto"/>
         <w:jc w:val="center"/>
       </w:pPr>
       <w:r>
@@ -168,8 +184,25 @@
           <w:sz w:val="24"/>
           <w:szCs w:val="24"/>
         </w:rPr>
-        <w:t>OJETO</w:t>
-      </w:r>
+        <w:t>JETO</w:t>
+      </w:r>
+    </w:p>
+    <w:p>
+      <w:pPr>
+        <w:spacing w:line="360" w:lineRule="auto"/>
+      </w:pPr>
+      <w:bookmarkStart w:id="2" w:name="_heading=h.3znysh7" w:colFirst="0" w:colLast="0"/>
+      <w:bookmarkEnd w:id="2"/>
+    </w:p>
+    <w:p>
+      <w:pPr>
+        <w:spacing w:line="360" w:lineRule="auto"/>
+      </w:pPr>
+    </w:p>
+    <w:p>
+      <w:pPr>
+        <w:spacing w:line="360" w:lineRule="auto"/>
+      </w:pPr>
     </w:p>
     <w:p>
       <w:pPr>
@@ -182,12 +215,7 @@
           <w:szCs w:val="24"/>
         </w:rPr>
       </w:pPr>
-      <w:bookmarkStart w:id="2" w:name="_heading=h.3znysh7" w:colFirst="0" w:colLast="0"/>
-      <w:bookmarkEnd w:id="2"/>
-    </w:p>
-    <w:p/>
-    <w:p/>
-    <w:p/>
+    </w:p>
     <w:p>
       <w:pPr>
         <w:pStyle w:val="Ttulo"/>
@@ -199,18 +227,6 @@
           <w:szCs w:val="24"/>
         </w:rPr>
       </w:pPr>
-    </w:p>
-    <w:p>
-      <w:pPr>
-        <w:pStyle w:val="Ttulo"/>
-        <w:spacing w:before="240" w:after="240" w:line="360" w:lineRule="auto"/>
-        <w:jc w:val="center"/>
-        <w:rPr>
-          <w:b/>
-          <w:sz w:val="24"/>
-          <w:szCs w:val="24"/>
-        </w:rPr>
-      </w:pPr>
       <w:r>
         <w:rPr>
           <w:b/>
@@ -221,15 +237,42 @@
       </w:r>
     </w:p>
     <w:p>
+      <w:pPr>
+        <w:spacing w:line="360" w:lineRule="auto"/>
+      </w:pPr>
       <w:bookmarkStart w:id="3" w:name="_heading=h.2et92p0" w:colFirst="0" w:colLast="0"/>
       <w:bookmarkEnd w:id="3"/>
     </w:p>
-    <w:p/>
-    <w:p/>
-    <w:p/>
-    <w:p/>
-    <w:p/>
-    <w:p/>
+    <w:p>
+      <w:pPr>
+        <w:spacing w:line="360" w:lineRule="auto"/>
+      </w:pPr>
+    </w:p>
+    <w:p>
+      <w:pPr>
+        <w:spacing w:line="360" w:lineRule="auto"/>
+      </w:pPr>
+    </w:p>
+    <w:p>
+      <w:pPr>
+        <w:spacing w:line="360" w:lineRule="auto"/>
+      </w:pPr>
+    </w:p>
+    <w:p>
+      <w:pPr>
+        <w:spacing w:line="360" w:lineRule="auto"/>
+      </w:pPr>
+    </w:p>
+    <w:p>
+      <w:pPr>
+        <w:spacing w:line="360" w:lineRule="auto"/>
+      </w:pPr>
+    </w:p>
+    <w:p>
+      <w:pPr>
+        <w:spacing w:line="360" w:lineRule="auto"/>
+      </w:pPr>
+    </w:p>
     <w:p>
       <w:pPr>
         <w:pStyle w:val="Ttulo"/>
@@ -976,6 +1019,7 @@
     <w:p>
       <w:pPr>
         <w:pStyle w:val="Ttulo1"/>
+        <w:spacing w:line="360" w:lineRule="auto"/>
         <w:sectPr>
           <w:footerReference w:type="default" r:id="rId8"/>
           <w:pgSz w:w="11909" w:h="16834"/>
@@ -991,6 +1035,7 @@
     </w:p>
     <w:p>
       <w:pPr>
+        <w:spacing w:line="360" w:lineRule="auto"/>
         <w:jc w:val="center"/>
         <w:rPr>
           <w:b/>
@@ -1010,14 +1055,16 @@
     </w:p>
     <w:p>
       <w:pPr>
-        <w:rPr>
-          <w:sz w:val="24"/>
-          <w:szCs w:val="24"/>
-        </w:rPr>
-      </w:pPr>
-    </w:p>
-    <w:p>
-      <w:pPr>
+        <w:spacing w:line="360" w:lineRule="auto"/>
+        <w:rPr>
+          <w:sz w:val="24"/>
+          <w:szCs w:val="24"/>
+        </w:rPr>
+      </w:pPr>
+    </w:p>
+    <w:p>
+      <w:pPr>
+        <w:spacing w:line="360" w:lineRule="auto"/>
         <w:rPr>
           <w:sz w:val="24"/>
           <w:szCs w:val="24"/>
@@ -1035,7 +1082,7 @@
           <w:right w:val="nil"/>
           <w:between w:val="nil"/>
         </w:pBdr>
-        <w:spacing w:before="240" w:line="259" w:lineRule="auto"/>
+        <w:spacing w:before="240" w:line="360" w:lineRule="auto"/>
         <w:rPr>
           <w:rFonts w:ascii="Calibri" w:eastAsia="Calibri" w:hAnsi="Calibri" w:cs="Calibri"/>
           <w:color w:val="366091"/>
@@ -1058,7 +1105,7 @@
           <w:pPr>
             <w:pStyle w:val="Sumrio1"/>
             <w:tabs>
-              <w:tab w:val="right" w:pos="8494"/>
+              <w:tab w:val="right" w:pos="9061"/>
             </w:tabs>
             <w:rPr>
               <w:rFonts w:asciiTheme="minorHAnsi" w:eastAsiaTheme="minorEastAsia" w:hAnsiTheme="minorHAnsi" w:cstheme="minorBidi"/>
@@ -1074,7 +1121,7 @@
           <w:r>
             <w:fldChar w:fldCharType="separate"/>
           </w:r>
-          <w:hyperlink w:anchor="_Toc50144828" w:history="1">
+          <w:hyperlink w:anchor="_Toc50146826" w:history="1">
             <w:r>
               <w:rPr>
                 <w:rStyle w:val="Hyperlink"/>
@@ -1101,7 +1148,7 @@
                 <w:noProof/>
                 <w:webHidden/>
               </w:rPr>
-              <w:instrText xml:space="preserve"> PAGEREF _Toc50144828 \h </w:instrText>
+              <w:instrText xml:space="preserve"> PAGEREF _Toc50146826 \h </w:instrText>
             </w:r>
             <w:r>
               <w:rPr>
@@ -1136,14 +1183,14 @@
           <w:pPr>
             <w:pStyle w:val="Sumrio1"/>
             <w:tabs>
-              <w:tab w:val="right" w:pos="8494"/>
+              <w:tab w:val="right" w:pos="9061"/>
             </w:tabs>
             <w:rPr>
               <w:rFonts w:asciiTheme="minorHAnsi" w:eastAsiaTheme="minorEastAsia" w:hAnsiTheme="minorHAnsi" w:cstheme="minorBidi"/>
               <w:noProof/>
             </w:rPr>
           </w:pPr>
-          <w:hyperlink w:anchor="_Toc50144829" w:history="1">
+          <w:hyperlink w:anchor="_Toc50146827" w:history="1">
             <w:r>
               <w:rPr>
                 <w:rStyle w:val="Hyperlink"/>
@@ -1170,7 +1217,7 @@
                 <w:noProof/>
                 <w:webHidden/>
               </w:rPr>
-              <w:instrText xml:space="preserve"> PAGEREF _Toc50144829 \h </w:instrText>
+              <w:instrText xml:space="preserve"> PAGEREF _Toc50146827 \h </w:instrText>
             </w:r>
             <w:r>
               <w:rPr>
@@ -1205,14 +1252,14 @@
           <w:pPr>
             <w:pStyle w:val="Sumrio1"/>
             <w:tabs>
-              <w:tab w:val="right" w:pos="8494"/>
+              <w:tab w:val="right" w:pos="9061"/>
             </w:tabs>
             <w:rPr>
               <w:rFonts w:asciiTheme="minorHAnsi" w:eastAsiaTheme="minorEastAsia" w:hAnsiTheme="minorHAnsi" w:cstheme="minorBidi"/>
               <w:noProof/>
             </w:rPr>
           </w:pPr>
-          <w:hyperlink w:anchor="_Toc50144830" w:history="1">
+          <w:hyperlink w:anchor="_Toc50146828" w:history="1">
             <w:r>
               <w:rPr>
                 <w:rStyle w:val="Hyperlink"/>
@@ -1239,7 +1286,7 @@
                 <w:noProof/>
                 <w:webHidden/>
               </w:rPr>
-              <w:instrText xml:space="preserve"> PAGEREF _Toc50144830 \h </w:instrText>
+              <w:instrText xml:space="preserve"> PAGEREF _Toc50146828 \h </w:instrText>
             </w:r>
             <w:r>
               <w:rPr>
@@ -1274,14 +1321,14 @@
           <w:pPr>
             <w:pStyle w:val="Sumrio1"/>
             <w:tabs>
-              <w:tab w:val="right" w:pos="8494"/>
+              <w:tab w:val="right" w:pos="9061"/>
             </w:tabs>
             <w:rPr>
               <w:rFonts w:asciiTheme="minorHAnsi" w:eastAsiaTheme="minorEastAsia" w:hAnsiTheme="minorHAnsi" w:cstheme="minorBidi"/>
               <w:noProof/>
             </w:rPr>
           </w:pPr>
-          <w:hyperlink w:anchor="_Toc50144831" w:history="1">
+          <w:hyperlink w:anchor="_Toc50146829" w:history="1">
             <w:r>
               <w:rPr>
                 <w:rStyle w:val="Hyperlink"/>
@@ -1308,7 +1355,7 @@
                 <w:noProof/>
                 <w:webHidden/>
               </w:rPr>
-              <w:instrText xml:space="preserve"> PAGEREF _Toc50144831 \h </w:instrText>
+              <w:instrText xml:space="preserve"> PAGEREF _Toc50146829 \h </w:instrText>
             </w:r>
             <w:r>
               <w:rPr>
@@ -1343,14 +1390,14 @@
           <w:pPr>
             <w:pStyle w:val="Sumrio1"/>
             <w:tabs>
-              <w:tab w:val="right" w:pos="8494"/>
+              <w:tab w:val="right" w:pos="9061"/>
             </w:tabs>
             <w:rPr>
               <w:rFonts w:asciiTheme="minorHAnsi" w:eastAsiaTheme="minorEastAsia" w:hAnsiTheme="minorHAnsi" w:cstheme="minorBidi"/>
               <w:noProof/>
             </w:rPr>
           </w:pPr>
-          <w:hyperlink w:anchor="_Toc50144832" w:history="1">
+          <w:hyperlink w:anchor="_Toc50146830" w:history="1">
             <w:r>
               <w:rPr>
                 <w:rStyle w:val="Hyperlink"/>
@@ -1377,7 +1424,7 @@
                 <w:noProof/>
                 <w:webHidden/>
               </w:rPr>
-              <w:instrText xml:space="preserve"> PAGEREF _Toc50144832 \h </w:instrText>
+              <w:instrText xml:space="preserve"> PAGEREF _Toc50146830 \h </w:instrText>
             </w:r>
             <w:r>
               <w:rPr>
@@ -1409,6 +1456,9 @@
           </w:hyperlink>
         </w:p>
         <w:p>
+          <w:pPr>
+            <w:spacing w:line="360" w:lineRule="auto"/>
+          </w:pPr>
           <w:r>
             <w:fldChar w:fldCharType="end"/>
           </w:r>
@@ -1417,254 +1467,196 @@
     </w:sdt>
     <w:p>
       <w:pPr>
-        <w:rPr>
-          <w:sz w:val="24"/>
-          <w:szCs w:val="24"/>
-        </w:rPr>
-      </w:pPr>
-    </w:p>
-    <w:p>
-      <w:pPr>
-        <w:rPr>
-          <w:sz w:val="24"/>
-          <w:szCs w:val="24"/>
-        </w:rPr>
-      </w:pPr>
-    </w:p>
-    <w:p>
-      <w:pPr>
-        <w:rPr>
-          <w:sz w:val="24"/>
-          <w:szCs w:val="24"/>
-        </w:rPr>
-      </w:pPr>
-    </w:p>
-    <w:p>
-      <w:pPr>
-        <w:rPr>
-          <w:sz w:val="24"/>
-          <w:szCs w:val="24"/>
-        </w:rPr>
-      </w:pPr>
-    </w:p>
-    <w:p>
-      <w:pPr>
-        <w:rPr>
-          <w:sz w:val="24"/>
-          <w:szCs w:val="24"/>
-        </w:rPr>
-      </w:pPr>
-    </w:p>
-    <w:p>
-      <w:pPr>
-        <w:rPr>
-          <w:sz w:val="24"/>
-          <w:szCs w:val="24"/>
-        </w:rPr>
-      </w:pPr>
-    </w:p>
-    <w:p>
-      <w:pPr>
-        <w:rPr>
-          <w:sz w:val="24"/>
-          <w:szCs w:val="24"/>
-        </w:rPr>
-      </w:pPr>
-    </w:p>
-    <w:p>
-      <w:pPr>
-        <w:rPr>
-          <w:sz w:val="24"/>
-          <w:szCs w:val="24"/>
-        </w:rPr>
-      </w:pPr>
-    </w:p>
-    <w:p>
-      <w:pPr>
-        <w:rPr>
-          <w:sz w:val="24"/>
-          <w:szCs w:val="24"/>
-        </w:rPr>
-      </w:pPr>
-    </w:p>
-    <w:p>
-      <w:pPr>
-        <w:rPr>
-          <w:sz w:val="24"/>
-          <w:szCs w:val="24"/>
-        </w:rPr>
-      </w:pPr>
-    </w:p>
-    <w:p>
-      <w:pPr>
-        <w:rPr>
-          <w:sz w:val="24"/>
-          <w:szCs w:val="24"/>
-        </w:rPr>
-      </w:pPr>
-    </w:p>
-    <w:p>
-      <w:pPr>
-        <w:rPr>
-          <w:sz w:val="24"/>
-          <w:szCs w:val="24"/>
-        </w:rPr>
-      </w:pPr>
-    </w:p>
-    <w:p>
-      <w:pPr>
-        <w:rPr>
-          <w:sz w:val="24"/>
-          <w:szCs w:val="24"/>
-        </w:rPr>
-      </w:pPr>
-    </w:p>
-    <w:p>
-      <w:pPr>
-        <w:rPr>
-          <w:sz w:val="24"/>
-          <w:szCs w:val="24"/>
-        </w:rPr>
-      </w:pPr>
-    </w:p>
-    <w:p>
-      <w:pPr>
-        <w:rPr>
-          <w:sz w:val="24"/>
-          <w:szCs w:val="24"/>
-        </w:rPr>
-      </w:pPr>
-    </w:p>
-    <w:p>
-      <w:pPr>
-        <w:rPr>
-          <w:sz w:val="24"/>
-          <w:szCs w:val="24"/>
-        </w:rPr>
-      </w:pPr>
-    </w:p>
-    <w:p>
-      <w:pPr>
-        <w:rPr>
-          <w:sz w:val="24"/>
-          <w:szCs w:val="24"/>
-        </w:rPr>
-      </w:pPr>
-    </w:p>
-    <w:p>
-      <w:pPr>
-        <w:rPr>
-          <w:sz w:val="24"/>
-          <w:szCs w:val="24"/>
-        </w:rPr>
-      </w:pPr>
-    </w:p>
-    <w:p>
-      <w:pPr>
-        <w:rPr>
-          <w:sz w:val="24"/>
-          <w:szCs w:val="24"/>
-        </w:rPr>
-      </w:pPr>
-    </w:p>
-    <w:p>
-      <w:pPr>
-        <w:rPr>
-          <w:sz w:val="24"/>
-          <w:szCs w:val="24"/>
-        </w:rPr>
-      </w:pPr>
-    </w:p>
-    <w:p>
-      <w:pPr>
-        <w:rPr>
-          <w:sz w:val="24"/>
-          <w:szCs w:val="24"/>
-        </w:rPr>
-      </w:pPr>
-    </w:p>
-    <w:p>
-      <w:pPr>
-        <w:rPr>
-          <w:sz w:val="24"/>
-          <w:szCs w:val="24"/>
-        </w:rPr>
-      </w:pPr>
-    </w:p>
-    <w:p>
-      <w:pPr>
-        <w:rPr>
-          <w:sz w:val="24"/>
-          <w:szCs w:val="24"/>
-        </w:rPr>
-      </w:pPr>
-    </w:p>
-    <w:p>
-      <w:pPr>
-        <w:rPr>
-          <w:sz w:val="24"/>
-          <w:szCs w:val="24"/>
-        </w:rPr>
-      </w:pPr>
-    </w:p>
-    <w:p>
-      <w:pPr>
-        <w:rPr>
-          <w:sz w:val="24"/>
-          <w:szCs w:val="24"/>
-        </w:rPr>
-      </w:pPr>
-    </w:p>
-    <w:p>
-      <w:pPr>
-        <w:rPr>
-          <w:sz w:val="24"/>
-          <w:szCs w:val="24"/>
-        </w:rPr>
-      </w:pPr>
-    </w:p>
-    <w:p>
-      <w:pPr>
-        <w:rPr>
-          <w:sz w:val="24"/>
-          <w:szCs w:val="24"/>
-        </w:rPr>
-      </w:pPr>
-    </w:p>
-    <w:p>
-      <w:pPr>
-        <w:rPr>
-          <w:sz w:val="24"/>
-          <w:szCs w:val="24"/>
-        </w:rPr>
-      </w:pPr>
-    </w:p>
-    <w:p>
-      <w:pPr>
-        <w:rPr>
-          <w:sz w:val="24"/>
-          <w:szCs w:val="24"/>
-        </w:rPr>
-      </w:pPr>
-    </w:p>
-    <w:p>
-      <w:pPr>
-        <w:rPr>
-          <w:sz w:val="24"/>
-          <w:szCs w:val="24"/>
-        </w:rPr>
-      </w:pPr>
-    </w:p>
-    <w:p>
-      <w:pPr>
-        <w:rPr>
-          <w:sz w:val="24"/>
-          <w:szCs w:val="24"/>
-        </w:rPr>
-      </w:pPr>
-    </w:p>
-    <w:p>
-      <w:pPr>
+        <w:spacing w:line="360" w:lineRule="auto"/>
+        <w:rPr>
+          <w:sz w:val="24"/>
+          <w:szCs w:val="24"/>
+        </w:rPr>
+      </w:pPr>
+    </w:p>
+    <w:p>
+      <w:pPr>
+        <w:spacing w:line="360" w:lineRule="auto"/>
+        <w:rPr>
+          <w:sz w:val="24"/>
+          <w:szCs w:val="24"/>
+        </w:rPr>
+      </w:pPr>
+    </w:p>
+    <w:p>
+      <w:pPr>
+        <w:spacing w:line="360" w:lineRule="auto"/>
+        <w:rPr>
+          <w:sz w:val="24"/>
+          <w:szCs w:val="24"/>
+        </w:rPr>
+      </w:pPr>
+    </w:p>
+    <w:p>
+      <w:pPr>
+        <w:spacing w:line="360" w:lineRule="auto"/>
+        <w:rPr>
+          <w:sz w:val="24"/>
+          <w:szCs w:val="24"/>
+        </w:rPr>
+      </w:pPr>
+    </w:p>
+    <w:p>
+      <w:pPr>
+        <w:spacing w:line="360" w:lineRule="auto"/>
+        <w:rPr>
+          <w:sz w:val="24"/>
+          <w:szCs w:val="24"/>
+        </w:rPr>
+      </w:pPr>
+    </w:p>
+    <w:p>
+      <w:pPr>
+        <w:spacing w:line="360" w:lineRule="auto"/>
+        <w:rPr>
+          <w:sz w:val="24"/>
+          <w:szCs w:val="24"/>
+        </w:rPr>
+      </w:pPr>
+    </w:p>
+    <w:p>
+      <w:pPr>
+        <w:spacing w:line="360" w:lineRule="auto"/>
+        <w:rPr>
+          <w:sz w:val="24"/>
+          <w:szCs w:val="24"/>
+        </w:rPr>
+      </w:pPr>
+    </w:p>
+    <w:p>
+      <w:pPr>
+        <w:spacing w:line="360" w:lineRule="auto"/>
+        <w:rPr>
+          <w:sz w:val="24"/>
+          <w:szCs w:val="24"/>
+        </w:rPr>
+      </w:pPr>
+    </w:p>
+    <w:p>
+      <w:pPr>
+        <w:spacing w:line="360" w:lineRule="auto"/>
+        <w:rPr>
+          <w:sz w:val="24"/>
+          <w:szCs w:val="24"/>
+        </w:rPr>
+      </w:pPr>
+    </w:p>
+    <w:p>
+      <w:pPr>
+        <w:spacing w:line="360" w:lineRule="auto"/>
+        <w:rPr>
+          <w:sz w:val="24"/>
+          <w:szCs w:val="24"/>
+        </w:rPr>
+      </w:pPr>
+    </w:p>
+    <w:p>
+      <w:pPr>
+        <w:spacing w:line="360" w:lineRule="auto"/>
+        <w:rPr>
+          <w:sz w:val="24"/>
+          <w:szCs w:val="24"/>
+        </w:rPr>
+      </w:pPr>
+    </w:p>
+    <w:p>
+      <w:pPr>
+        <w:spacing w:line="360" w:lineRule="auto"/>
+        <w:rPr>
+          <w:sz w:val="24"/>
+          <w:szCs w:val="24"/>
+        </w:rPr>
+      </w:pPr>
+    </w:p>
+    <w:p>
+      <w:pPr>
+        <w:spacing w:line="360" w:lineRule="auto"/>
+        <w:rPr>
+          <w:sz w:val="24"/>
+          <w:szCs w:val="24"/>
+        </w:rPr>
+      </w:pPr>
+    </w:p>
+    <w:p>
+      <w:pPr>
+        <w:spacing w:line="360" w:lineRule="auto"/>
+        <w:rPr>
+          <w:sz w:val="24"/>
+          <w:szCs w:val="24"/>
+        </w:rPr>
+      </w:pPr>
+    </w:p>
+    <w:p>
+      <w:pPr>
+        <w:spacing w:line="360" w:lineRule="auto"/>
+        <w:rPr>
+          <w:sz w:val="24"/>
+          <w:szCs w:val="24"/>
+        </w:rPr>
+      </w:pPr>
+    </w:p>
+    <w:p>
+      <w:pPr>
+        <w:spacing w:line="360" w:lineRule="auto"/>
+        <w:rPr>
+          <w:sz w:val="24"/>
+          <w:szCs w:val="24"/>
+        </w:rPr>
+      </w:pPr>
+    </w:p>
+    <w:p>
+      <w:pPr>
+        <w:spacing w:line="360" w:lineRule="auto"/>
+        <w:rPr>
+          <w:sz w:val="24"/>
+          <w:szCs w:val="24"/>
+        </w:rPr>
+      </w:pPr>
+    </w:p>
+    <w:p>
+      <w:pPr>
+        <w:spacing w:line="360" w:lineRule="auto"/>
+        <w:rPr>
+          <w:sz w:val="24"/>
+          <w:szCs w:val="24"/>
+        </w:rPr>
+      </w:pPr>
+    </w:p>
+    <w:p>
+      <w:pPr>
+        <w:spacing w:line="360" w:lineRule="auto"/>
+        <w:rPr>
+          <w:sz w:val="24"/>
+          <w:szCs w:val="24"/>
+        </w:rPr>
+      </w:pPr>
+    </w:p>
+    <w:p>
+      <w:pPr>
+        <w:spacing w:line="360" w:lineRule="auto"/>
+        <w:rPr>
+          <w:sz w:val="24"/>
+          <w:szCs w:val="24"/>
+        </w:rPr>
+      </w:pPr>
+    </w:p>
+    <w:p>
+      <w:pPr>
+        <w:spacing w:line="360" w:lineRule="auto"/>
+        <w:rPr>
+          <w:sz w:val="24"/>
+          <w:szCs w:val="24"/>
+        </w:rPr>
+      </w:pPr>
+    </w:p>
+    <w:p>
+      <w:pPr>
+        <w:spacing w:line="360" w:lineRule="auto"/>
         <w:rPr>
           <w:sz w:val="24"/>
           <w:szCs w:val="24"/>
@@ -1674,9 +1666,13 @@
     <w:p>
       <w:pPr>
         <w:pStyle w:val="Ttulo1"/>
+        <w:spacing w:line="360" w:lineRule="auto"/>
         <w:jc w:val="both"/>
-      </w:pPr>
-      <w:bookmarkStart w:id="7" w:name="_Toc50144828"/>
+        <w:rPr>
+          <w:u w:val="single"/>
+        </w:rPr>
+      </w:pPr>
+      <w:bookmarkStart w:id="7" w:name="_Toc50146826"/>
       <w:r>
         <w:lastRenderedPageBreak/>
         <w:t>1 VISÃO GERAL</w:t>
@@ -1685,6 +1681,7 @@
     </w:p>
     <w:p>
       <w:pPr>
+        <w:spacing w:line="360" w:lineRule="auto"/>
         <w:jc w:val="both"/>
         <w:rPr>
           <w:sz w:val="24"/>
@@ -1701,11 +1698,13 @@
     </w:p>
     <w:p>
       <w:pPr>
+        <w:spacing w:line="360" w:lineRule="auto"/>
         <w:ind w:firstLine="720"/>
         <w:jc w:val="both"/>
         <w:rPr>
           <w:sz w:val="24"/>
           <w:szCs w:val="24"/>
+          <w:u w:val="single"/>
         </w:rPr>
       </w:pPr>
       <w:r>
@@ -1741,20 +1740,12 @@
           <w:sz w:val="24"/>
           <w:szCs w:val="24"/>
         </w:rPr>
-        <w:t xml:space="preserve">No primeiro estágio, o trabalho realizará um levantamento de bibliografia sobre o tema e determinará se há premissas a serem colocadas quanto ao resultado esperado, que poderá ser ou não </w:t>
-      </w:r>
-      <w:proofErr w:type="spellStart"/>
-      <w:r>
-        <w:rPr>
-          <w:sz w:val="24"/>
-          <w:szCs w:val="24"/>
-        </w:rPr>
-        <w:t>positivo.</w:t>
-      </w:r>
-      <w:proofErr w:type="spellEnd"/>
-    </w:p>
-    <w:p>
-      <w:pPr>
+        <w:t>No primeiro estágio, o trabalho realizará um levantamento de bibliografia sobre o tema e determinará se há premissas a serem colocadas quanto ao resultado esperado, que poderá ser ou não positivo.</w:t>
+      </w:r>
+    </w:p>
+    <w:p>
+      <w:pPr>
+        <w:spacing w:line="360" w:lineRule="auto"/>
         <w:ind w:firstLine="720"/>
         <w:jc w:val="both"/>
         <w:rPr>
@@ -1772,6 +1763,7 @@
     </w:p>
     <w:p>
       <w:pPr>
+        <w:spacing w:line="360" w:lineRule="auto"/>
         <w:ind w:firstLine="720"/>
         <w:jc w:val="both"/>
         <w:rPr>
@@ -1810,6 +1802,7 @@
     </w:p>
     <w:p>
       <w:pPr>
+        <w:spacing w:line="360" w:lineRule="auto"/>
         <w:ind w:firstLine="720"/>
         <w:jc w:val="both"/>
         <w:rPr>
@@ -1820,6 +1813,7 @@
     </w:p>
     <w:p>
       <w:pPr>
+        <w:spacing w:line="360" w:lineRule="auto"/>
         <w:jc w:val="both"/>
         <w:rPr>
           <w:sz w:val="24"/>
@@ -1841,6 +1835,7 @@
           <w:ilvl w:val="0"/>
           <w:numId w:val="2"/>
         </w:numPr>
+        <w:spacing w:line="360" w:lineRule="auto"/>
         <w:jc w:val="both"/>
         <w:rPr>
           <w:sz w:val="24"/>
@@ -1886,6 +1881,7 @@
     <w:p>
       <w:pPr>
         <w:pStyle w:val="PargrafodaLista"/>
+        <w:spacing w:line="360" w:lineRule="auto"/>
         <w:jc w:val="both"/>
         <w:rPr>
           <w:sz w:val="24"/>
@@ -1896,9 +1892,10 @@
     <w:p>
       <w:pPr>
         <w:pStyle w:val="Ttulo1"/>
+        <w:spacing w:line="360" w:lineRule="auto"/>
         <w:jc w:val="both"/>
       </w:pPr>
-      <w:bookmarkStart w:id="8" w:name="_Toc50144829"/>
+      <w:bookmarkStart w:id="8" w:name="_Toc50146827"/>
       <w:r>
         <w:t>2 OBJETIVO</w:t>
       </w:r>
@@ -1906,6 +1903,7 @@
     </w:p>
     <w:p>
       <w:pPr>
+        <w:spacing w:line="360" w:lineRule="auto"/>
         <w:jc w:val="both"/>
         <w:rPr>
           <w:sz w:val="24"/>
@@ -1915,6 +1913,7 @@
     </w:p>
     <w:p>
       <w:pPr>
+        <w:spacing w:line="360" w:lineRule="auto"/>
         <w:ind w:firstLine="720"/>
         <w:jc w:val="both"/>
         <w:rPr>
@@ -1960,6 +1959,7 @@
     </w:p>
     <w:p>
       <w:pPr>
+        <w:spacing w:line="360" w:lineRule="auto"/>
         <w:ind w:firstLine="720"/>
         <w:jc w:val="both"/>
         <w:rPr>
@@ -1979,7 +1979,22 @@
           <w:sz w:val="24"/>
           <w:szCs w:val="24"/>
         </w:rPr>
-        <w:t>fazer um levantamento de</w:t>
+        <w:t xml:space="preserve">fazer um </w:t>
+      </w:r>
+      <w:r>
+        <w:rPr>
+          <w:sz w:val="24"/>
+          <w:szCs w:val="24"/>
+          <w:u w:val="single"/>
+        </w:rPr>
+        <w:t>levantamento</w:t>
+      </w:r>
+      <w:r>
+        <w:rPr>
+          <w:sz w:val="24"/>
+          <w:szCs w:val="24"/>
+        </w:rPr>
+        <w:t xml:space="preserve"> de</w:t>
       </w:r>
       <w:r>
         <w:rPr>
@@ -2014,7 +2029,14 @@
           <w:sz w:val="24"/>
           <w:szCs w:val="24"/>
         </w:rPr>
-        <w:t>analisar como o mercado de desenvolvimento de softwares está em relação à utilização da ludicidade em plataformas de ensino.</w:t>
+        <w:t>analisar como o mercado de desenvolvimento de softwares está em relação à utilização da ludicidade em plataformas de ensino</w:t>
+      </w:r>
+      <w:r>
+        <w:rPr>
+          <w:sz w:val="24"/>
+          <w:szCs w:val="24"/>
+        </w:rPr>
+        <w:t>; desenvolver plataforma (de início MVP) que auxilie o processo de ensino-aprendizagem de Lógica de Programação utilizando recursos lúdicos digitais.</w:t>
       </w:r>
       <w:r>
         <w:rPr>
@@ -2026,6 +2048,7 @@
     </w:p>
     <w:p>
       <w:pPr>
+        <w:spacing w:line="360" w:lineRule="auto"/>
         <w:jc w:val="both"/>
         <w:rPr>
           <w:sz w:val="24"/>
@@ -2035,74 +2058,12 @@
     </w:p>
     <w:p>
       <w:pPr>
+        <w:pStyle w:val="Ttulo1"/>
+        <w:spacing w:line="360" w:lineRule="auto"/>
         <w:jc w:val="both"/>
-        <w:rPr>
-          <w:sz w:val="24"/>
-          <w:szCs w:val="24"/>
-        </w:rPr>
-      </w:pPr>
-    </w:p>
-    <w:p>
-      <w:pPr>
-        <w:jc w:val="both"/>
-        <w:rPr>
-          <w:sz w:val="24"/>
-          <w:szCs w:val="24"/>
-        </w:rPr>
-      </w:pPr>
-    </w:p>
-    <w:p>
-      <w:pPr>
-        <w:jc w:val="both"/>
-        <w:rPr>
-          <w:sz w:val="24"/>
-          <w:szCs w:val="24"/>
-        </w:rPr>
-      </w:pPr>
-    </w:p>
-    <w:p>
-      <w:pPr>
-        <w:jc w:val="both"/>
-        <w:rPr>
-          <w:sz w:val="24"/>
-          <w:szCs w:val="24"/>
-        </w:rPr>
-      </w:pPr>
-    </w:p>
-    <w:p>
-      <w:pPr>
-        <w:jc w:val="both"/>
-        <w:rPr>
-          <w:sz w:val="24"/>
-          <w:szCs w:val="24"/>
-        </w:rPr>
-      </w:pPr>
-    </w:p>
-    <w:p>
-      <w:pPr>
-        <w:jc w:val="both"/>
-        <w:rPr>
-          <w:sz w:val="24"/>
-          <w:szCs w:val="24"/>
-        </w:rPr>
-      </w:pPr>
-    </w:p>
-    <w:p>
-      <w:pPr>
-        <w:jc w:val="both"/>
-        <w:rPr>
-          <w:sz w:val="24"/>
-          <w:szCs w:val="24"/>
-        </w:rPr>
-      </w:pPr>
-    </w:p>
-    <w:p>
-      <w:pPr>
-        <w:pStyle w:val="Ttulo1"/>
-        <w:jc w:val="both"/>
       </w:pPr>
       <w:bookmarkStart w:id="9" w:name="_Toc44617578"/>
-      <w:bookmarkStart w:id="10" w:name="_Toc50144830"/>
+      <w:bookmarkStart w:id="10" w:name="_Toc50146828"/>
       <w:r>
         <w:lastRenderedPageBreak/>
         <w:t>3 JUSTIFICATIVAS</w:t>
@@ -2112,6 +2073,7 @@
     </w:p>
     <w:p>
       <w:pPr>
+        <w:spacing w:line="360" w:lineRule="auto"/>
         <w:jc w:val="both"/>
         <w:rPr>
           <w:sz w:val="24"/>
@@ -2121,6 +2083,7 @@
     </w:p>
     <w:p>
       <w:pPr>
+        <w:spacing w:line="360" w:lineRule="auto"/>
         <w:jc w:val="both"/>
         <w:rPr>
           <w:sz w:val="24"/>
@@ -2158,6 +2121,7 @@
     </w:p>
     <w:p>
       <w:pPr>
+        <w:spacing w:line="360" w:lineRule="auto"/>
         <w:jc w:val="both"/>
         <w:rPr>
           <w:sz w:val="24"/>
@@ -2168,10 +2132,11 @@
     <w:p>
       <w:pPr>
         <w:pStyle w:val="Ttulo1"/>
+        <w:spacing w:line="360" w:lineRule="auto"/>
         <w:jc w:val="both"/>
       </w:pPr>
       <w:bookmarkStart w:id="11" w:name="_Toc44617579"/>
-      <w:bookmarkStart w:id="12" w:name="_Toc50144831"/>
+      <w:bookmarkStart w:id="12" w:name="_Toc50146829"/>
       <w:r>
         <w:t>4</w:t>
       </w:r>
@@ -2186,6 +2151,7 @@
     </w:p>
     <w:p>
       <w:pPr>
+        <w:spacing w:line="360" w:lineRule="auto"/>
         <w:jc w:val="both"/>
         <w:rPr>
           <w:sz w:val="24"/>
@@ -2202,6 +2168,7 @@
           <w:right w:val="nil"/>
           <w:between w:val="nil"/>
         </w:pBdr>
+        <w:spacing w:line="360" w:lineRule="auto"/>
         <w:ind w:firstLine="709"/>
         <w:jc w:val="both"/>
         <w:rPr>
@@ -2262,6 +2229,7 @@
           <w:right w:val="nil"/>
           <w:between w:val="nil"/>
         </w:pBdr>
+        <w:spacing w:line="360" w:lineRule="auto"/>
         <w:ind w:firstLine="709"/>
         <w:jc w:val="both"/>
         <w:rPr>
@@ -2358,6 +2326,7 @@
           <w:right w:val="nil"/>
           <w:between w:val="nil"/>
         </w:pBdr>
+        <w:spacing w:line="360" w:lineRule="auto"/>
         <w:ind w:firstLine="709"/>
         <w:jc w:val="both"/>
         <w:rPr>
@@ -2424,6 +2393,7 @@
           <w:right w:val="nil"/>
           <w:between w:val="nil"/>
         </w:pBdr>
+        <w:spacing w:line="360" w:lineRule="auto"/>
         <w:ind w:left="720"/>
         <w:jc w:val="both"/>
         <w:rPr>
@@ -2435,13 +2405,42 @@
     </w:p>
     <w:p>
       <w:pPr>
-        <w:pBdr>
-          <w:top w:val="nil"/>
-          <w:left w:val="nil"/>
-          <w:bottom w:val="nil"/>
-          <w:right w:val="nil"/>
-          <w:between w:val="nil"/>
-        </w:pBdr>
+        <w:pStyle w:val="Ttulo1"/>
+        <w:spacing w:line="360" w:lineRule="auto"/>
+        <w:jc w:val="both"/>
+      </w:pPr>
+      <w:bookmarkStart w:id="13" w:name="_Toc50146830"/>
+      <w:r>
+        <w:lastRenderedPageBreak/>
+        <w:t>5</w:t>
+      </w:r>
+      <w:r>
+        <w:t xml:space="preserve"> </w:t>
+      </w:r>
+      <w:r>
+        <w:t xml:space="preserve">RESULTADOS </w:t>
+      </w:r>
+      <w:r>
+        <w:rPr>
+          <w:u w:val="single"/>
+        </w:rPr>
+        <w:t>ESPERADOS</w:t>
+      </w:r>
+      <w:r>
+        <w:t xml:space="preserve"> E DISCUSSÃO</w:t>
+      </w:r>
+      <w:bookmarkEnd w:id="13"/>
+    </w:p>
+    <w:p>
+      <w:pPr>
+        <w:pBdr>
+          <w:top w:val="nil"/>
+          <w:left w:val="nil"/>
+          <w:bottom w:val="nil"/>
+          <w:right w:val="nil"/>
+          <w:between w:val="nil"/>
+        </w:pBdr>
+        <w:spacing w:line="360" w:lineRule="auto"/>
         <w:ind w:left="720"/>
         <w:jc w:val="both"/>
         <w:rPr>
@@ -2460,150 +2459,55 @@
           <w:right w:val="nil"/>
           <w:between w:val="nil"/>
         </w:pBdr>
+        <w:spacing w:line="360" w:lineRule="auto"/>
+        <w:ind w:firstLine="709"/>
+        <w:jc w:val="both"/>
+        <w:rPr>
+          <w:color w:val="000000"/>
+          <w:sz w:val="24"/>
+          <w:szCs w:val="24"/>
+          <w:u w:val="single"/>
+        </w:rPr>
+      </w:pPr>
+      <w:r>
+        <w:rPr>
+          <w:color w:val="000000"/>
+          <w:sz w:val="24"/>
+          <w:szCs w:val="24"/>
+        </w:rPr>
+        <w:t>Como possíveis resultados, espera-se que a plataforma de jogos digitais que apresentam conteúdo de Lógica de maneira lúdica consiga afetar positivamente a aprendizagem dos alunos e facilite o trabalho de ensino por parte do professor para os conteúdos abordados na plataforma.</w:t>
+      </w:r>
+    </w:p>
+    <w:p>
+      <w:pPr>
+        <w:pBdr>
+          <w:top w:val="nil"/>
+          <w:left w:val="nil"/>
+          <w:bottom w:val="nil"/>
+          <w:right w:val="nil"/>
+          <w:between w:val="nil"/>
+        </w:pBdr>
+        <w:spacing w:line="360" w:lineRule="auto"/>
         <w:ind w:left="720"/>
         <w:jc w:val="both"/>
         <w:rPr>
           <w:color w:val="000000"/>
           <w:sz w:val="24"/>
           <w:szCs w:val="24"/>
-        </w:rPr>
-      </w:pPr>
-    </w:p>
-    <w:p>
-      <w:pPr>
-        <w:pBdr>
-          <w:top w:val="nil"/>
-          <w:left w:val="nil"/>
-          <w:bottom w:val="nil"/>
-          <w:right w:val="nil"/>
-          <w:between w:val="nil"/>
-        </w:pBdr>
-        <w:ind w:left="720"/>
-        <w:jc w:val="both"/>
-        <w:rPr>
-          <w:color w:val="000000"/>
-          <w:sz w:val="24"/>
-          <w:szCs w:val="24"/>
-        </w:rPr>
-      </w:pPr>
-    </w:p>
-    <w:p>
-      <w:pPr>
-        <w:pBdr>
-          <w:top w:val="nil"/>
-          <w:left w:val="nil"/>
-          <w:bottom w:val="nil"/>
-          <w:right w:val="nil"/>
-          <w:between w:val="nil"/>
-        </w:pBdr>
-        <w:ind w:left="720"/>
-        <w:jc w:val="both"/>
-        <w:rPr>
-          <w:color w:val="000000"/>
-          <w:sz w:val="24"/>
-          <w:szCs w:val="24"/>
-        </w:rPr>
-      </w:pPr>
-    </w:p>
-    <w:p>
-      <w:pPr>
-        <w:pBdr>
-          <w:top w:val="nil"/>
-          <w:left w:val="nil"/>
-          <w:bottom w:val="nil"/>
-          <w:right w:val="nil"/>
-          <w:between w:val="nil"/>
-        </w:pBdr>
-        <w:ind w:left="720"/>
-        <w:jc w:val="both"/>
-        <w:rPr>
-          <w:color w:val="000000"/>
-          <w:sz w:val="24"/>
-          <w:szCs w:val="24"/>
-        </w:rPr>
-      </w:pPr>
-    </w:p>
-    <w:p>
-      <w:pPr>
-        <w:pBdr>
-          <w:top w:val="nil"/>
-          <w:left w:val="nil"/>
-          <w:bottom w:val="nil"/>
-          <w:right w:val="nil"/>
-          <w:between w:val="nil"/>
-        </w:pBdr>
-        <w:ind w:left="720"/>
-        <w:jc w:val="both"/>
-        <w:rPr>
-          <w:color w:val="000000"/>
-          <w:sz w:val="24"/>
-          <w:szCs w:val="24"/>
-        </w:rPr>
-      </w:pPr>
-    </w:p>
-    <w:p>
-      <w:pPr>
-        <w:pStyle w:val="Ttulo1"/>
-        <w:jc w:val="both"/>
-      </w:pPr>
-      <w:bookmarkStart w:id="13" w:name="_Toc50144832"/>
-      <w:r>
-        <w:lastRenderedPageBreak/>
-        <w:t>5</w:t>
-      </w:r>
-      <w:r>
-        <w:t xml:space="preserve"> </w:t>
-      </w:r>
-      <w:r>
-        <w:t>RESULTADOS ESPERADOS E DISCUSSÃO</w:t>
-      </w:r>
-      <w:bookmarkEnd w:id="13"/>
-    </w:p>
-    <w:p>
-      <w:pPr>
-        <w:pBdr>
-          <w:top w:val="nil"/>
-          <w:left w:val="nil"/>
-          <w:bottom w:val="nil"/>
-          <w:right w:val="nil"/>
-          <w:between w:val="nil"/>
-        </w:pBdr>
-        <w:ind w:left="720"/>
-        <w:jc w:val="both"/>
-        <w:rPr>
-          <w:color w:val="000000"/>
-          <w:sz w:val="24"/>
-          <w:szCs w:val="24"/>
-        </w:rPr>
-      </w:pPr>
-    </w:p>
-    <w:p>
-      <w:pPr>
-        <w:pBdr>
-          <w:top w:val="nil"/>
-          <w:left w:val="nil"/>
-          <w:bottom w:val="nil"/>
-          <w:right w:val="nil"/>
-          <w:between w:val="nil"/>
-        </w:pBdr>
-        <w:ind w:left="720"/>
-        <w:jc w:val="both"/>
-        <w:rPr>
-          <w:color w:val="000000"/>
-          <w:sz w:val="24"/>
-          <w:szCs w:val="24"/>
-        </w:rPr>
-      </w:pPr>
-    </w:p>
-    <w:p>
-      <w:pPr>
-        <w:pBdr>
-          <w:top w:val="nil"/>
-          <w:left w:val="nil"/>
-          <w:bottom w:val="nil"/>
-          <w:right w:val="nil"/>
-          <w:between w:val="nil"/>
-        </w:pBdr>
+          <w:u w:val="single"/>
+        </w:rPr>
+      </w:pPr>
+    </w:p>
+    <w:p>
+      <w:pPr>
+        <w:pBdr>
+          <w:top w:val="nil"/>
+          <w:left w:val="nil"/>
+          <w:bottom w:val="nil"/>
+          <w:right w:val="nil"/>
+          <w:between w:val="nil"/>
+        </w:pBdr>
+        <w:spacing w:line="360" w:lineRule="auto"/>
         <w:ind w:left="720"/>
         <w:jc w:val="both"/>
         <w:rPr>
@@ -2635,6 +2539,7 @@
           <w:right w:val="nil"/>
           <w:between w:val="nil"/>
         </w:pBdr>
+        <w:spacing w:line="360" w:lineRule="auto"/>
         <w:jc w:val="both"/>
         <w:rPr>
           <w:color w:val="000000"/>
@@ -2665,6 +2570,7 @@
           <w:right w:val="nil"/>
           <w:between w:val="nil"/>
         </w:pBdr>
+        <w:spacing w:line="360" w:lineRule="auto"/>
         <w:jc w:val="both"/>
         <w:rPr>
           <w:color w:val="000000"/>
@@ -2695,6 +2601,7 @@
           <w:right w:val="nil"/>
           <w:between w:val="nil"/>
         </w:pBdr>
+        <w:spacing w:line="360" w:lineRule="auto"/>
         <w:jc w:val="both"/>
         <w:rPr>
           <w:color w:val="000000"/>
@@ -2725,6 +2632,7 @@
           <w:right w:val="nil"/>
           <w:between w:val="nil"/>
         </w:pBdr>
+        <w:spacing w:line="360" w:lineRule="auto"/>
         <w:jc w:val="both"/>
         <w:rPr>
           <w:color w:val="000000"/>
@@ -2755,6 +2663,7 @@
           <w:right w:val="nil"/>
           <w:between w:val="nil"/>
         </w:pBdr>
+        <w:spacing w:line="360" w:lineRule="auto"/>
         <w:jc w:val="both"/>
         <w:rPr>
           <w:color w:val="000000"/>
@@ -2793,6 +2702,7 @@
           <w:right w:val="nil"/>
           <w:between w:val="nil"/>
         </w:pBdr>
+        <w:spacing w:line="360" w:lineRule="auto"/>
         <w:jc w:val="both"/>
         <w:rPr>
           <w:color w:val="000000"/>
@@ -2809,10 +2719,14 @@
         <w:t>Identificação</w:t>
       </w:r>
     </w:p>
-    <w:p/>
+    <w:p>
+      <w:pPr>
+        <w:spacing w:line="360" w:lineRule="auto"/>
+      </w:pPr>
+    </w:p>
     <w:sectPr>
       <w:pgSz w:w="11906" w:h="16838"/>
-      <w:pgMar w:top="1417" w:right="1701" w:bottom="1417" w:left="1701" w:header="708" w:footer="708" w:gutter="0"/>
+      <w:pgMar w:top="1701" w:right="1134" w:bottom="1134" w:left="1701" w:header="709" w:footer="709" w:gutter="0"/>
       <w:cols w:space="708"/>
       <w:docGrid w:linePitch="360"/>
     </w:sectPr>
@@ -4083,7 +3997,7 @@
 </file>
 
 <file path=customXml/itemProps1.xml><?xml version="1.0" encoding="utf-8"?>
-<ds:datastoreItem xmlns:ds="http://schemas.openxmlformats.org/officeDocument/2006/customXml" ds:itemID="{8E8FF939-F5F8-4F34-8642-465EF3AB049C}">
+<ds:datastoreItem xmlns:ds="http://schemas.openxmlformats.org/officeDocument/2006/customXml" ds:itemID="{96D842C8-6EDF-4810-84BC-31B1E1BBFF49}">
   <ds:schemaRefs>
     <ds:schemaRef ds:uri="http://schemas.openxmlformats.org/officeDocument/2006/bibliography"/>
   </ds:schemaRefs>

</xml_diff>